<commit_message>
Update report and seminar
</commit_message>
<xml_diff>
--- a/Document/MobileProjectReport.docx
+++ b/Document/MobileProjectReport.docx
@@ -36,7 +36,7 @@
       </w:pPr>
       <w:r>
         <w:rPr>
-          <w:noProof/>
+          <w:lang w:val="vi-VN"/>
         </w:rPr>
         <mc:AlternateContent>
           <mc:Choice Requires="wpg">
@@ -372,8 +372,8 @@
       </w:pPr>
       <w:r>
         <w:rPr>
-          <w:noProof/>
           <w:color w:val="4F81BD" w:themeColor="accent1"/>
+          <w:lang w:val="vi-VN"/>
         </w:rPr>
         <w:drawing>
           <wp:anchor distT="0" distB="0" distL="114300" distR="114300" simplePos="0" relativeHeight="251679744" behindDoc="0" locked="0" layoutInCell="1" allowOverlap="1" wp14:anchorId="67F8D251" wp14:editId="4FA96A55">
@@ -466,7 +466,7 @@
       <w:r>
         <w:rPr>
           <w:rFonts w:cs="Segoe UI"/>
-          <w:noProof/>
+          <w:lang w:val="vi-VN"/>
         </w:rPr>
         <mc:AlternateContent>
           <mc:Choice Requires="wps">
@@ -643,7 +643,7 @@
       <w:r>
         <w:rPr>
           <w:rFonts w:cs="Segoe UI"/>
-          <w:noProof/>
+          <w:lang w:val="vi-VN"/>
         </w:rPr>
         <mc:AlternateContent>
           <mc:Choice Requires="wps">
@@ -727,16 +727,56 @@
                               <w:rPr>
                                 <w:rFonts w:cs="Segoe UI"/>
                               </w:rPr>
+                              <w:t>MSSV 1: 1352018     Họ tên: Trần Thanh Tuấn</w:t>
+                            </w:r>
+                          </w:p>
+                          <w:p>
+                            <w:pPr>
+                              <w:tabs>
+                                <w:tab w:val="left" w:leader="dot" w:pos="1890"/>
+                                <w:tab w:val="left" w:leader="dot" w:pos="5040"/>
+                              </w:tabs>
+                              <w:jc w:val="both"/>
+                              <w:rPr>
+                                <w:rFonts w:cs="Segoe UI"/>
+                              </w:rPr>
+                            </w:pPr>
+                            <w:r>
+                              <w:rPr>
+                                <w:rFonts w:cs="Segoe UI"/>
+                              </w:rPr>
+                              <w:t>MSSV 2: 1352029     Họ tên: Vũ Đức Đại</w:t>
+                            </w:r>
+                          </w:p>
+                          <w:p>
+                            <w:pPr>
+                              <w:tabs>
+                                <w:tab w:val="left" w:leader="dot" w:pos="1890"/>
+                                <w:tab w:val="left" w:leader="dot" w:pos="5040"/>
+                              </w:tabs>
+                              <w:jc w:val="both"/>
+                              <w:rPr>
+                                <w:rFonts w:cs="Segoe UI"/>
+                              </w:rPr>
+                            </w:pPr>
+                            <w:r>
+                              <w:rPr>
+                                <w:rFonts w:cs="Segoe UI"/>
+                              </w:rPr>
                               <w:t>MSSV</w:t>
                             </w:r>
                             <w:r>
                               <w:rPr>
                                 <w:rFonts w:cs="Segoe UI"/>
                               </w:rPr>
-                              <w:t xml:space="preserve"> 1: 1352034     </w:t>
+                              <w:t xml:space="preserve"> 3</w:t>
                             </w:r>
-                            <w:bookmarkStart w:id="0" w:name="_GoBack"/>
-                            <w:bookmarkEnd w:id="0"/>
+                            <w:r>
+                              <w:rPr>
+                                <w:rFonts w:cs="Segoe UI"/>
+                              </w:rPr>
+                              <w:t xml:space="preserve">: 1352034     </w:t>
+                            </w:r>
                             <w:r>
                               <w:rPr>
                                 <w:rFonts w:cs="Segoe UI"/>
@@ -771,7 +811,13 @@
                               <w:rPr>
                                 <w:rFonts w:cs="Segoe UI"/>
                               </w:rPr>
-                              <w:t xml:space="preserve"> 2: 1352035     </w:t>
+                              <w:t xml:space="preserve"> 4</w:t>
+                            </w:r>
+                            <w:r>
+                              <w:rPr>
+                                <w:rFonts w:cs="Segoe UI"/>
+                              </w:rPr>
+                              <w:t xml:space="preserve">: 1352035     </w:t>
                             </w:r>
                             <w:r>
                               <w:rPr>
@@ -885,16 +931,56 @@
                         <w:rPr>
                           <w:rFonts w:cs="Segoe UI"/>
                         </w:rPr>
+                        <w:t>MSSV 1: 1352018     Họ tên: Trần Thanh Tuấn</w:t>
+                      </w:r>
+                    </w:p>
+                    <w:p>
+                      <w:pPr>
+                        <w:tabs>
+                          <w:tab w:val="left" w:leader="dot" w:pos="1890"/>
+                          <w:tab w:val="left" w:leader="dot" w:pos="5040"/>
+                        </w:tabs>
+                        <w:jc w:val="both"/>
+                        <w:rPr>
+                          <w:rFonts w:cs="Segoe UI"/>
+                        </w:rPr>
+                      </w:pPr>
+                      <w:r>
+                        <w:rPr>
+                          <w:rFonts w:cs="Segoe UI"/>
+                        </w:rPr>
+                        <w:t>MSSV 2: 1352029     Họ tên: Vũ Đức Đại</w:t>
+                      </w:r>
+                    </w:p>
+                    <w:p>
+                      <w:pPr>
+                        <w:tabs>
+                          <w:tab w:val="left" w:leader="dot" w:pos="1890"/>
+                          <w:tab w:val="left" w:leader="dot" w:pos="5040"/>
+                        </w:tabs>
+                        <w:jc w:val="both"/>
+                        <w:rPr>
+                          <w:rFonts w:cs="Segoe UI"/>
+                        </w:rPr>
+                      </w:pPr>
+                      <w:r>
+                        <w:rPr>
+                          <w:rFonts w:cs="Segoe UI"/>
+                        </w:rPr>
                         <w:t>MSSV</w:t>
                       </w:r>
                       <w:r>
                         <w:rPr>
                           <w:rFonts w:cs="Segoe UI"/>
                         </w:rPr>
-                        <w:t xml:space="preserve"> 1: 1352034     </w:t>
+                        <w:t xml:space="preserve"> 3</w:t>
                       </w:r>
-                      <w:bookmarkStart w:id="1" w:name="_GoBack"/>
-                      <w:bookmarkEnd w:id="1"/>
+                      <w:r>
+                        <w:rPr>
+                          <w:rFonts w:cs="Segoe UI"/>
+                        </w:rPr>
+                        <w:t xml:space="preserve">: 1352034     </w:t>
+                      </w:r>
                       <w:r>
                         <w:rPr>
                           <w:rFonts w:cs="Segoe UI"/>
@@ -929,7 +1015,13 @@
                         <w:rPr>
                           <w:rFonts w:cs="Segoe UI"/>
                         </w:rPr>
-                        <w:t xml:space="preserve"> 2: 1352035     </w:t>
+                        <w:t xml:space="preserve"> 4</w:t>
+                      </w:r>
+                      <w:r>
+                        <w:rPr>
+                          <w:rFonts w:cs="Segoe UI"/>
+                        </w:rPr>
+                        <w:t xml:space="preserve">: 1352035     </w:t>
                       </w:r>
                       <w:r>
                         <w:rPr>
@@ -1051,10 +1143,10 @@
       </w:pPr>
       <w:r>
         <w:rPr>
-          <w:noProof/>
           <w:color w:val="4F81BD" w:themeColor="accent1"/>
           <w:sz w:val="36"/>
           <w:szCs w:val="36"/>
+          <w:lang w:val="vi-VN"/>
         </w:rPr>
         <mc:AlternateContent>
           <mc:Choice Requires="wpg">
@@ -1587,7 +1679,7 @@
       <w:r>
         <w:rPr>
           <w:rFonts w:cs="Segoe UI"/>
-          <w:noProof/>
+          <w:lang w:val="vi-VN"/>
         </w:rPr>
         <mc:AlternateContent>
           <mc:Choice Requires="wps">
@@ -1785,7 +1877,7 @@
       <w:r>
         <w:rPr>
           <w:rFonts w:cs="Segoe UI"/>
-          <w:noProof/>
+          <w:lang w:val="vi-VN"/>
         </w:rPr>
         <w:drawing>
           <wp:anchor distT="0" distB="0" distL="114300" distR="114300" simplePos="0" relativeHeight="251665408" behindDoc="0" locked="0" layoutInCell="1" allowOverlap="1" wp14:anchorId="3B1529EF" wp14:editId="35F69A74">
@@ -1902,7 +1994,7 @@
       <w:r>
         <w:rPr>
           <w:rFonts w:cs="Segoe UI"/>
-          <w:noProof/>
+          <w:lang w:val="vi-VN"/>
         </w:rPr>
         <w:drawing>
           <wp:anchor distT="0" distB="0" distL="114300" distR="114300" simplePos="0" relativeHeight="251682816" behindDoc="0" locked="0" layoutInCell="1" allowOverlap="1" wp14:anchorId="17459E79" wp14:editId="64DD3570">
@@ -3699,9 +3791,9 @@
       <w:r>
         <w:rPr>
           <w:rFonts w:ascii="Arial" w:hAnsi="Arial" w:cs="Arial"/>
-          <w:noProof/>
           <w:sz w:val="24"/>
           <w:szCs w:val="24"/>
+          <w:lang w:val="vi-VN"/>
         </w:rPr>
         <w:drawing>
           <wp:inline distT="0" distB="0" distL="0" distR="0" wp14:anchorId="40CA4855" wp14:editId="2B45B474">
@@ -3956,6 +4048,13 @@
         </w:rPr>
         <w:t>.</w:t>
       </w:r>
+      <w:r>
+        <w:rPr>
+          <w:rFonts w:cs="Segoe UI"/>
+          <w:lang w:val="vi-VN"/>
+        </w:rPr>
+        <w:t xml:space="preserve"> Ví dụ như hình chú chuột này</w:t>
+      </w:r>
     </w:p>
     <w:p>
       <w:pPr>
@@ -3967,7 +4066,7 @@
       </w:pPr>
       <w:r>
         <w:rPr>
-          <w:noProof/>
+          <w:lang w:val="vi-VN"/>
         </w:rPr>
         <w:drawing>
           <wp:inline distT="0" distB="0" distL="0" distR="0">
@@ -4117,7 +4216,28 @@
           <w:rFonts w:cs="Segoe UI"/>
           <w:lang w:val="vi-VN"/>
         </w:rPr>
-        <w:t>Ví dụ : vẽ hình chữ M sau đây</w:t>
+        <w:t>Ví dụ : vẽ</w:t>
+      </w:r>
+      <w:r>
+        <w:rPr>
+          <w:rFonts w:cs="Segoe UI"/>
+          <w:lang w:val="vi-VN"/>
+        </w:rPr>
+        <w:t xml:space="preserve"> lại</w:t>
+      </w:r>
+      <w:r>
+        <w:rPr>
+          <w:rFonts w:cs="Segoe UI"/>
+          <w:lang w:val="vi-VN"/>
+        </w:rPr>
+        <w:t xml:space="preserve"> hình chữ M sau đây</w:t>
+      </w:r>
+      <w:r>
+        <w:rPr>
+          <w:rFonts w:cs="Segoe UI"/>
+          <w:lang w:val="vi-VN"/>
+        </w:rPr>
+        <w:t xml:space="preserve"> trong 5 giây</w:t>
       </w:r>
     </w:p>
     <w:p>
@@ -4131,9 +4251,9 @@
       <w:r>
         <w:rPr>
           <w:rFonts w:ascii="Arial" w:hAnsi="Arial" w:cs="Arial"/>
-          <w:noProof/>
           <w:sz w:val="24"/>
           <w:szCs w:val="24"/>
+          <w:lang w:val="vi-VN"/>
         </w:rPr>
         <w:drawing>
           <wp:inline distT="0" distB="0" distL="0" distR="0" wp14:anchorId="112E1B2D" wp14:editId="30D5410D">
@@ -4183,6 +4303,21 @@
             </a:graphic>
           </wp:inline>
         </w:drawing>
+      </w:r>
+    </w:p>
+    <w:p>
+      <w:pPr>
+        <w:rPr>
+          <w:rFonts w:cs="Segoe UI"/>
+          <w:lang w:val="vi-VN"/>
+        </w:rPr>
+      </w:pPr>
+      <w:r>
+        <w:rPr>
+          <w:rFonts w:cs="Segoe UI"/>
+          <w:lang w:val="vi-VN"/>
+        </w:rPr>
+        <w:t>Ngoài ra, hệ thống còn hỗ trợ nhiều thiết bị thể chơi với nhau qua kết nối Wifi.</w:t>
       </w:r>
     </w:p>
     <w:p>
@@ -4443,13 +4578,15 @@
         </w:tc>
       </w:tr>
       <w:tr>
+        <w:trPr>
+          <w:trHeight w:val="114"/>
+        </w:trPr>
         <w:tc>
           <w:tcPr>
             <w:tcW w:w="715" w:type="dxa"/>
           </w:tcPr>
           <w:p>
             <w:pPr>
-              <w:spacing w:before="100" w:after="100"/>
               <w:jc w:val="both"/>
               <w:rPr>
                 <w:lang w:val="vi-VN"/>
@@ -4469,7 +4606,168 @@
           </w:tcPr>
           <w:p>
             <w:pPr>
-              <w:spacing w:before="100" w:after="100"/>
+              <w:jc w:val="both"/>
+              <w:rPr>
+                <w:lang w:val="vi-VN"/>
+              </w:rPr>
+            </w:pPr>
+            <w:r>
+              <w:rPr>
+                <w:lang w:val="vi-VN"/>
+              </w:rPr>
+              <w:t>1352018</w:t>
+            </w:r>
+          </w:p>
+        </w:tc>
+        <w:tc>
+          <w:tcPr>
+            <w:tcW w:w="6665" w:type="dxa"/>
+          </w:tcPr>
+          <w:p>
+            <w:pPr>
+              <w:jc w:val="both"/>
+              <w:rPr>
+                <w:lang w:val="vi-VN"/>
+              </w:rPr>
+            </w:pPr>
+            <w:r>
+              <w:rPr>
+                <w:lang w:val="vi-VN"/>
+              </w:rPr>
+              <w:t>Trần Thanh Tuấn</w:t>
+            </w:r>
+          </w:p>
+        </w:tc>
+        <w:tc>
+          <w:tcPr>
+            <w:tcW w:w="1070" w:type="dxa"/>
+          </w:tcPr>
+          <w:p>
+            <w:pPr>
+              <w:jc w:val="both"/>
+              <w:rPr>
+                <w:lang w:val="vi-VN"/>
+              </w:rPr>
+            </w:pPr>
+            <w:r>
+              <w:rPr>
+                <w:lang w:val="vi-VN"/>
+              </w:rPr>
+              <w:t>25%</w:t>
+            </w:r>
+          </w:p>
+        </w:tc>
+      </w:tr>
+      <w:tr>
+        <w:trPr>
+          <w:trHeight w:val="70"/>
+        </w:trPr>
+        <w:tc>
+          <w:tcPr>
+            <w:tcW w:w="715" w:type="dxa"/>
+          </w:tcPr>
+          <w:p>
+            <w:pPr>
+              <w:jc w:val="both"/>
+              <w:rPr>
+                <w:lang w:val="vi-VN"/>
+              </w:rPr>
+            </w:pPr>
+            <w:r>
+              <w:rPr>
+                <w:lang w:val="vi-VN"/>
+              </w:rPr>
+              <w:t>02</w:t>
+            </w:r>
+          </w:p>
+        </w:tc>
+        <w:tc>
+          <w:tcPr>
+            <w:tcW w:w="1620" w:type="dxa"/>
+          </w:tcPr>
+          <w:p>
+            <w:pPr>
+              <w:jc w:val="both"/>
+              <w:rPr>
+                <w:lang w:val="vi-VN"/>
+              </w:rPr>
+            </w:pPr>
+            <w:r>
+              <w:rPr>
+                <w:lang w:val="vi-VN"/>
+              </w:rPr>
+              <w:t>1352029</w:t>
+            </w:r>
+          </w:p>
+        </w:tc>
+        <w:tc>
+          <w:tcPr>
+            <w:tcW w:w="6665" w:type="dxa"/>
+          </w:tcPr>
+          <w:p>
+            <w:pPr>
+              <w:jc w:val="both"/>
+              <w:rPr>
+                <w:lang w:val="vi-VN"/>
+              </w:rPr>
+            </w:pPr>
+            <w:r>
+              <w:rPr>
+                <w:lang w:val="vi-VN"/>
+              </w:rPr>
+              <w:t>Vũ Đức Đại</w:t>
+            </w:r>
+          </w:p>
+        </w:tc>
+        <w:tc>
+          <w:tcPr>
+            <w:tcW w:w="1070" w:type="dxa"/>
+          </w:tcPr>
+          <w:p>
+            <w:pPr>
+              <w:jc w:val="both"/>
+              <w:rPr>
+                <w:lang w:val="vi-VN"/>
+              </w:rPr>
+            </w:pPr>
+            <w:r>
+              <w:rPr>
+                <w:lang w:val="vi-VN"/>
+              </w:rPr>
+              <w:t>25%</w:t>
+            </w:r>
+          </w:p>
+        </w:tc>
+      </w:tr>
+      <w:tr>
+        <w:trPr>
+          <w:trHeight w:val="70"/>
+        </w:trPr>
+        <w:tc>
+          <w:tcPr>
+            <w:tcW w:w="715" w:type="dxa"/>
+          </w:tcPr>
+          <w:p>
+            <w:pPr>
+              <w:jc w:val="both"/>
+              <w:rPr>
+                <w:lang w:val="vi-VN"/>
+              </w:rPr>
+            </w:pPr>
+            <w:r>
+              <w:rPr>
+                <w:lang w:val="vi-VN"/>
+              </w:rPr>
+              <w:t>03</w:t>
+            </w:r>
+          </w:p>
+        </w:tc>
+        <w:tc>
+          <w:tcPr>
+            <w:tcW w:w="1620" w:type="dxa"/>
+          </w:tcPr>
+          <w:p>
+            <w:pPr>
               <w:jc w:val="both"/>
               <w:rPr>
                 <w:lang w:val="vi-VN"/>
@@ -4489,7 +4787,6 @@
           </w:tcPr>
           <w:p>
             <w:pPr>
-              <w:spacing w:before="100" w:after="100"/>
               <w:jc w:val="both"/>
               <w:rPr>
                 <w:lang w:val="vi-VN"/>
@@ -4509,7 +4806,6 @@
           </w:tcPr>
           <w:p>
             <w:pPr>
-              <w:spacing w:before="100" w:after="100"/>
               <w:jc w:val="both"/>
               <w:rPr>
                 <w:lang w:val="vi-VN"/>
@@ -4519,28 +4815,21 @@
               <w:rPr>
                 <w:lang w:val="vi-VN"/>
               </w:rPr>
-              <w:t>80</w:t>
-            </w:r>
-            <w:r>
-              <w:rPr>
-                <w:lang w:val="vi-VN"/>
-              </w:rPr>
-              <w:t>%</w:t>
+              <w:t>30%</w:t>
             </w:r>
           </w:p>
         </w:tc>
       </w:tr>
       <w:tr>
+        <w:trPr>
+          <w:trHeight w:val="70"/>
+        </w:trPr>
         <w:tc>
           <w:tcPr>
             <w:tcW w:w="715" w:type="dxa"/>
-            <w:tcBorders>
-              <w:bottom w:val="single" w:sz="4" w:space="0" w:color="auto"/>
-            </w:tcBorders>
           </w:tcPr>
           <w:p>
             <w:pPr>
-              <w:spacing w:before="100" w:after="100"/>
               <w:jc w:val="both"/>
               <w:rPr>
                 <w:lang w:val="vi-VN"/>
@@ -4550,20 +4839,16 @@
               <w:rPr>
                 <w:lang w:val="vi-VN"/>
               </w:rPr>
-              <w:t>02</w:t>
+              <w:t>04</w:t>
             </w:r>
           </w:p>
         </w:tc>
         <w:tc>
           <w:tcPr>
             <w:tcW w:w="1620" w:type="dxa"/>
-            <w:tcBorders>
-              <w:bottom w:val="single" w:sz="4" w:space="0" w:color="auto"/>
-            </w:tcBorders>
           </w:tcPr>
           <w:p>
             <w:pPr>
-              <w:spacing w:before="100" w:after="100"/>
               <w:jc w:val="both"/>
               <w:rPr>
                 <w:lang w:val="vi-VN"/>
@@ -4583,7 +4868,6 @@
           </w:tcPr>
           <w:p>
             <w:pPr>
-              <w:spacing w:before="100" w:after="100"/>
               <w:jc w:val="both"/>
               <w:rPr>
                 <w:lang w:val="vi-VN"/>
@@ -4603,7 +4887,6 @@
           </w:tcPr>
           <w:p>
             <w:pPr>
-              <w:spacing w:before="100" w:after="100"/>
               <w:jc w:val="both"/>
               <w:rPr>
                 <w:lang w:val="vi-VN"/>
@@ -4613,13 +4896,7 @@
               <w:rPr>
                 <w:lang w:val="vi-VN"/>
               </w:rPr>
-              <w:t>20</w:t>
-            </w:r>
-            <w:r>
-              <w:rPr>
-                <w:lang w:val="vi-VN"/>
-              </w:rPr>
-              <w:t>%</w:t>
+              <w:t>20%</w:t>
             </w:r>
           </w:p>
         </w:tc>
@@ -4957,6 +5234,9 @@
           </w:tcPr>
           <w:p>
             <w:pPr>
+              <w:tabs>
+                <w:tab w:val="left" w:pos="975"/>
+              </w:tabs>
               <w:spacing w:before="100" w:after="100"/>
               <w:jc w:val="both"/>
               <w:rPr>
@@ -4967,7 +5247,7 @@
               <w:rPr>
                 <w:lang w:val="vi-VN"/>
               </w:rPr>
-              <w:t>Vũ</w:t>
+              <w:t>Tuấn</w:t>
             </w:r>
           </w:p>
         </w:tc>
@@ -4987,7 +5267,37 @@
               <w:rPr>
                 <w:lang w:val="vi-VN"/>
               </w:rPr>
-              <w:t>Thiết kế giao diện phần mềm</w:t>
+              <w:t>Vẽ hệ thống hình ảnh</w:t>
+            </w:r>
+          </w:p>
+          <w:p>
+            <w:pPr>
+              <w:spacing w:before="100" w:after="100"/>
+              <w:jc w:val="both"/>
+              <w:rPr>
+                <w:lang w:val="vi-VN"/>
+              </w:rPr>
+            </w:pPr>
+            <w:r>
+              <w:rPr>
+                <w:lang w:val="vi-VN"/>
+              </w:rPr>
+              <w:t>Lập trình chức năng kết nối các thiết bị bằng Wifi</w:t>
+            </w:r>
+          </w:p>
+          <w:p>
+            <w:pPr>
+              <w:spacing w:before="100" w:after="100"/>
+              <w:jc w:val="both"/>
+              <w:rPr>
+                <w:lang w:val="vi-VN"/>
+              </w:rPr>
+            </w:pPr>
+            <w:r>
+              <w:rPr>
+                <w:lang w:val="vi-VN"/>
+              </w:rPr>
+              <w:t>Kiểm thử phần mềm</w:t>
             </w:r>
           </w:p>
         </w:tc>
@@ -5043,7 +5353,7 @@
               <w:rPr>
                 <w:lang w:val="vi-VN"/>
               </w:rPr>
-              <w:t>Vũ</w:t>
+              <w:t>Đại</w:t>
             </w:r>
           </w:p>
         </w:tc>
@@ -5063,7 +5373,22 @@
               <w:rPr>
                 <w:lang w:val="vi-VN"/>
               </w:rPr>
-              <w:t>Vẽ hệ thống hình ảnh</w:t>
+              <w:t>Lập trình menu chính</w:t>
+            </w:r>
+          </w:p>
+          <w:p>
+            <w:pPr>
+              <w:spacing w:before="100" w:after="100"/>
+              <w:jc w:val="both"/>
+              <w:rPr>
+                <w:lang w:val="vi-VN"/>
+              </w:rPr>
+            </w:pPr>
+            <w:r>
+              <w:rPr>
+                <w:lang w:val="vi-VN"/>
+              </w:rPr>
+              <w:t>Lập trình chức năng kết nối các thiết bị bằng Wifi</w:t>
             </w:r>
           </w:p>
         </w:tc>
@@ -5147,6 +5472,43 @@
               </w:rPr>
               <w:t>hức năng đăng nhập</w:t>
             </w:r>
+            <w:r>
+              <w:rPr>
+                <w:lang w:val="vi-VN"/>
+              </w:rPr>
+              <w:t xml:space="preserve"> bằng tài khoản Google hoặc Facebook</w:t>
+            </w:r>
+          </w:p>
+          <w:p>
+            <w:pPr>
+              <w:spacing w:before="100" w:after="100"/>
+              <w:jc w:val="both"/>
+              <w:rPr>
+                <w:lang w:val="vi-VN"/>
+              </w:rPr>
+            </w:pPr>
+            <w:r>
+              <w:rPr>
+                <w:lang w:val="vi-VN"/>
+              </w:rPr>
+              <w:lastRenderedPageBreak/>
+              <w:t>Lập trình chức năng vẽ hình và xử lí các sự kiện chạm của người chơi</w:t>
+            </w:r>
+          </w:p>
+          <w:p>
+            <w:pPr>
+              <w:spacing w:before="100" w:after="100"/>
+              <w:jc w:val="both"/>
+              <w:rPr>
+                <w:lang w:val="vi-VN"/>
+              </w:rPr>
+            </w:pPr>
+            <w:r>
+              <w:rPr>
+                <w:lang w:val="vi-VN"/>
+              </w:rPr>
+              <w:t>Viết báo cáo</w:t>
+            </w:r>
           </w:p>
         </w:tc>
         <w:tc>
@@ -5191,6 +5553,9 @@
           </w:tcPr>
           <w:p>
             <w:pPr>
+              <w:tabs>
+                <w:tab w:val="left" w:pos="1095"/>
+              </w:tabs>
               <w:spacing w:before="100" w:after="100"/>
               <w:jc w:val="both"/>
               <w:rPr>
@@ -5201,7 +5566,7 @@
               <w:rPr>
                 <w:lang w:val="vi-VN"/>
               </w:rPr>
-              <w:t>Tony</w:t>
+              <w:t>Vũ</w:t>
             </w:r>
           </w:p>
         </w:tc>
@@ -5221,19 +5586,37 @@
               <w:rPr>
                 <w:lang w:val="vi-VN"/>
               </w:rPr>
-              <w:t>Lập trình</w:t>
+              <w:t>Vẽ hệ thống hình ảnh</w:t>
             </w:r>
+          </w:p>
+          <w:p>
+            <w:pPr>
+              <w:spacing w:before="100" w:after="100"/>
+              <w:jc w:val="both"/>
+              <w:rPr>
+                <w:lang w:val="vi-VN"/>
+              </w:rPr>
+            </w:pPr>
             <w:r>
               <w:rPr>
                 <w:lang w:val="vi-VN"/>
               </w:rPr>
-              <w:t xml:space="preserve"> giao diện</w:t>
+              <w:t>Thiết kế giao diện phần mềm</w:t>
             </w:r>
+          </w:p>
+          <w:p>
+            <w:pPr>
+              <w:spacing w:before="100" w:after="100"/>
+              <w:jc w:val="both"/>
+              <w:rPr>
+                <w:lang w:val="vi-VN"/>
+              </w:rPr>
+            </w:pPr>
             <w:r>
               <w:rPr>
                 <w:lang w:val="vi-VN"/>
               </w:rPr>
-              <w:t xml:space="preserve"> menu chính</w:t>
+              <w:t>Thiết kế cơ sở dữ liệu</w:t>
             </w:r>
           </w:p>
         </w:tc>
@@ -5252,198 +5635,6 @@
           </w:p>
         </w:tc>
       </w:tr>
-      <w:tr>
-        <w:tc>
-          <w:tcPr>
-            <w:tcW w:w="715" w:type="dxa"/>
-          </w:tcPr>
-          <w:p>
-            <w:pPr>
-              <w:spacing w:before="100" w:after="100"/>
-              <w:jc w:val="both"/>
-              <w:rPr>
-                <w:lang w:val="vi-VN"/>
-              </w:rPr>
-            </w:pPr>
-            <w:r>
-              <w:rPr>
-                <w:lang w:val="vi-VN"/>
-              </w:rPr>
-              <w:t>5</w:t>
-            </w:r>
-          </w:p>
-        </w:tc>
-        <w:tc>
-          <w:tcPr>
-            <w:tcW w:w="1620" w:type="dxa"/>
-          </w:tcPr>
-          <w:p>
-            <w:pPr>
-              <w:spacing w:before="100" w:after="100"/>
-              <w:jc w:val="both"/>
-              <w:rPr>
-                <w:lang w:val="vi-VN"/>
-              </w:rPr>
-            </w:pPr>
-            <w:r>
-              <w:rPr>
-                <w:lang w:val="vi-VN"/>
-              </w:rPr>
-              <w:t>Tony</w:t>
-            </w:r>
-          </w:p>
-        </w:tc>
-        <w:tc>
-          <w:tcPr>
-            <w:tcW w:w="5217" w:type="dxa"/>
-          </w:tcPr>
-          <w:p>
-            <w:pPr>
-              <w:spacing w:before="100" w:after="100"/>
-              <w:jc w:val="both"/>
-              <w:rPr>
-                <w:lang w:val="vi-VN"/>
-              </w:rPr>
-            </w:pPr>
-            <w:r>
-              <w:rPr>
-                <w:lang w:val="vi-VN"/>
-              </w:rPr>
-              <w:t>Lập trình chức năng vẽ hình và xử lí các sự kiện</w:t>
-            </w:r>
-          </w:p>
-        </w:tc>
-        <w:tc>
-          <w:tcPr>
-            <w:tcW w:w="2518" w:type="dxa"/>
-          </w:tcPr>
-          <w:p>
-            <w:pPr>
-              <w:spacing w:before="100" w:after="100"/>
-              <w:jc w:val="both"/>
-              <w:rPr>
-                <w:lang w:val="vi-VN"/>
-              </w:rPr>
-            </w:pPr>
-          </w:p>
-        </w:tc>
-      </w:tr>
-      <w:tr>
-        <w:tc>
-          <w:tcPr>
-            <w:tcW w:w="715" w:type="dxa"/>
-          </w:tcPr>
-          <w:p>
-            <w:pPr>
-              <w:spacing w:before="100" w:after="100"/>
-              <w:jc w:val="both"/>
-              <w:rPr>
-                <w:lang w:val="vi-VN"/>
-              </w:rPr>
-            </w:pPr>
-          </w:p>
-        </w:tc>
-        <w:tc>
-          <w:tcPr>
-            <w:tcW w:w="1620" w:type="dxa"/>
-          </w:tcPr>
-          <w:p>
-            <w:pPr>
-              <w:spacing w:before="100" w:after="100"/>
-              <w:jc w:val="both"/>
-              <w:rPr>
-                <w:lang w:val="vi-VN"/>
-              </w:rPr>
-            </w:pPr>
-          </w:p>
-        </w:tc>
-        <w:tc>
-          <w:tcPr>
-            <w:tcW w:w="5217" w:type="dxa"/>
-          </w:tcPr>
-          <w:p>
-            <w:pPr>
-              <w:spacing w:before="100" w:after="100"/>
-              <w:jc w:val="both"/>
-              <w:rPr>
-                <w:lang w:val="vi-VN"/>
-              </w:rPr>
-            </w:pPr>
-          </w:p>
-        </w:tc>
-        <w:tc>
-          <w:tcPr>
-            <w:tcW w:w="2518" w:type="dxa"/>
-          </w:tcPr>
-          <w:p>
-            <w:pPr>
-              <w:spacing w:before="100" w:after="100"/>
-              <w:jc w:val="both"/>
-              <w:rPr>
-                <w:lang w:val="vi-VN"/>
-              </w:rPr>
-            </w:pPr>
-          </w:p>
-        </w:tc>
-      </w:tr>
-      <w:tr>
-        <w:tc>
-          <w:tcPr>
-            <w:tcW w:w="715" w:type="dxa"/>
-          </w:tcPr>
-          <w:p>
-            <w:pPr>
-              <w:spacing w:before="100" w:after="100"/>
-              <w:jc w:val="both"/>
-              <w:rPr>
-                <w:lang w:val="vi-VN"/>
-              </w:rPr>
-            </w:pPr>
-          </w:p>
-        </w:tc>
-        <w:tc>
-          <w:tcPr>
-            <w:tcW w:w="1620" w:type="dxa"/>
-          </w:tcPr>
-          <w:p>
-            <w:pPr>
-              <w:spacing w:before="100" w:after="100"/>
-              <w:jc w:val="both"/>
-              <w:rPr>
-                <w:lang w:val="vi-VN"/>
-              </w:rPr>
-            </w:pPr>
-          </w:p>
-        </w:tc>
-        <w:tc>
-          <w:tcPr>
-            <w:tcW w:w="5217" w:type="dxa"/>
-          </w:tcPr>
-          <w:p>
-            <w:pPr>
-              <w:spacing w:before="100" w:after="100"/>
-              <w:jc w:val="both"/>
-              <w:rPr>
-                <w:lang w:val="vi-VN"/>
-              </w:rPr>
-            </w:pPr>
-          </w:p>
-        </w:tc>
-        <w:tc>
-          <w:tcPr>
-            <w:tcW w:w="2518" w:type="dxa"/>
-          </w:tcPr>
-          <w:p>
-            <w:pPr>
-              <w:spacing w:before="100" w:after="100"/>
-              <w:jc w:val="both"/>
-              <w:rPr>
-                <w:lang w:val="vi-VN"/>
-              </w:rPr>
-            </w:pPr>
-          </w:p>
-        </w:tc>
-      </w:tr>
     </w:tbl>
     <w:p>
       <w:pPr>
@@ -5542,6 +5733,20 @@
         <w:rPr>
           <w:lang w:val="vi-VN"/>
         </w:rPr>
+      </w:pPr>
+      <w:r>
+        <w:rPr>
+          <w:lang w:val="vi-VN"/>
+        </w:rPr>
+        <w:t>Cài đặt chương trình bằng tập tin .apk đính kèm.</w:t>
+      </w:r>
+    </w:p>
+    <w:p>
+      <w:pPr>
+        <w:jc w:val="both"/>
+        <w:rPr>
+          <w:lang w:val="vi-VN"/>
+        </w:rPr>
         <w:sectPr>
           <w:pgSz w:w="12240" w:h="15840"/>
           <w:pgMar w:top="1080" w:right="1080" w:bottom="1080" w:left="1080" w:header="720" w:footer="720" w:gutter="0"/>
@@ -5553,7 +5758,13 @@
         <w:rPr>
           <w:lang w:val="vi-VN"/>
         </w:rPr>
-        <w:t>Có tài khoản Google hoặc Facebook để đăng nhập vào game</w:t>
+        <w:t>Có tài khoản Google hoặc Facebook để đăng nhậ</w:t>
+      </w:r>
+      <w:r>
+        <w:rPr>
+          <w:lang w:val="vi-VN"/>
+        </w:rPr>
+        <w:t>p vào trò chơi</w:t>
       </w:r>
       <w:r>
         <w:rPr>
@@ -5585,7 +5796,7 @@
       <w:r>
         <w:rPr>
           <w:rFonts w:cs="Segoe UI"/>
-          <w:noProof/>
+          <w:lang w:val="vi-VN"/>
         </w:rPr>
         <w:drawing>
           <wp:anchor distT="0" distB="0" distL="114300" distR="114300" simplePos="0" relativeHeight="251681792" behindDoc="0" locked="0" layoutInCell="1" allowOverlap="1" wp14:anchorId="101BB7E1" wp14:editId="1269F55A">
@@ -6036,7 +6247,7 @@
       </w:pPr>
       <w:r>
         <w:rPr>
-          <w:noProof/>
+          <w:lang w:val="vi-VN"/>
         </w:rPr>
         <w:drawing>
           <wp:inline distT="0" distB="0" distL="0" distR="0">
@@ -6118,9 +6329,9 @@
       <w:r>
         <w:rPr>
           <w:rFonts w:ascii="Arial" w:hAnsi="Arial" w:cs="Arial"/>
-          <w:noProof/>
           <w:sz w:val="24"/>
           <w:szCs w:val="24"/>
+          <w:lang w:val="vi-VN"/>
         </w:rPr>
         <w:drawing>
           <wp:inline distT="0" distB="0" distL="0" distR="0" wp14:anchorId="69A7AACA" wp14:editId="604FFE4B">
@@ -6292,9 +6503,9 @@
       <w:r>
         <w:rPr>
           <w:rFonts w:ascii="Arial" w:hAnsi="Arial" w:cs="Arial"/>
-          <w:noProof/>
           <w:sz w:val="24"/>
           <w:szCs w:val="24"/>
+          <w:lang w:val="vi-VN"/>
         </w:rPr>
         <w:drawing>
           <wp:inline distT="0" distB="0" distL="0" distR="0" wp14:anchorId="05B34944" wp14:editId="4A0E5DF0">
@@ -6341,9 +6552,9 @@
       <w:r>
         <w:rPr>
           <w:rFonts w:ascii="Arial" w:hAnsi="Arial" w:cs="Arial"/>
-          <w:noProof/>
           <w:sz w:val="24"/>
           <w:szCs w:val="24"/>
+          <w:lang w:val="vi-VN"/>
         </w:rPr>
         <w:drawing>
           <wp:inline distT="0" distB="0" distL="0" distR="0" wp14:anchorId="74D43B15" wp14:editId="0CEB7DE8">
@@ -6399,9 +6610,9 @@
       <w:r>
         <w:rPr>
           <w:rFonts w:ascii="Arial" w:hAnsi="Arial" w:cs="Arial"/>
-          <w:noProof/>
           <w:sz w:val="24"/>
           <w:szCs w:val="24"/>
+          <w:lang w:val="vi-VN"/>
         </w:rPr>
         <w:lastRenderedPageBreak/>
         <w:drawing>
@@ -6449,9 +6660,9 @@
       <w:r>
         <w:rPr>
           <w:rFonts w:ascii="Arial" w:hAnsi="Arial" w:cs="Arial"/>
-          <w:noProof/>
           <w:sz w:val="24"/>
           <w:szCs w:val="24"/>
+          <w:lang w:val="vi-VN"/>
         </w:rPr>
         <w:drawing>
           <wp:inline distT="0" distB="0" distL="0" distR="0" wp14:anchorId="51BAEBEF" wp14:editId="0AFA1894">
@@ -6507,11 +6718,16 @@
     </w:p>
     <w:p>
       <w:pPr>
-        <w:jc w:val="both"/>
-        <w:rPr>
-          <w:lang w:val="vi-VN"/>
-        </w:rPr>
-      </w:pPr>
+        <w:rPr>
+          <w:lang w:val="vi-VN"/>
+        </w:rPr>
+      </w:pPr>
+      <w:r>
+        <w:rPr>
+          <w:lang w:val="vi-VN"/>
+        </w:rPr>
+        <w:br w:type="page"/>
+      </w:r>
     </w:p>
     <w:p>
       <w:pPr>
@@ -6529,6 +6745,7 @@
         <w:rPr>
           <w:lang w:val="vi-VN"/>
         </w:rPr>
+        <w:lastRenderedPageBreak/>
         <w:br/>
       </w:r>
       <w:r>
@@ -6605,7 +6822,19 @@
         <w:rPr>
           <w:lang w:val="vi-VN"/>
         </w:rPr>
-        <w:t>4 giây). Ngoài ra, người chơi có thể bỏ cuộc bằng “Give up!” để nhanh chóng kết thúc trò chơi.</w:t>
+        <w:t>4 giây). Ngoài ra, người chơi có thể bỏ cuộc bằng</w:t>
+      </w:r>
+      <w:r>
+        <w:rPr>
+          <w:lang w:val="vi-VN"/>
+        </w:rPr>
+        <w:t xml:space="preserve"> nút</w:t>
+      </w:r>
+      <w:r>
+        <w:rPr>
+          <w:lang w:val="vi-VN"/>
+        </w:rPr>
+        <w:t xml:space="preserve"> “Give up!” để nhanh chóng kết thúc trò chơi.</w:t>
       </w:r>
     </w:p>
     <w:p>
@@ -6631,7 +6860,19 @@
         <w:rPr>
           <w:lang w:val="vi-VN"/>
         </w:rPr>
-        <w:t>20 tiền vàng). Người chơi có thể vào chơi lại nhanh chóng bằng “Try again?”</w:t>
+        <w:t>20 tiền vàng). Người chơi có thể vào chơi lại nhanh chóng bằng</w:t>
+      </w:r>
+      <w:r>
+        <w:rPr>
+          <w:lang w:val="vi-VN"/>
+        </w:rPr>
+        <w:t xml:space="preserve"> nút</w:t>
+      </w:r>
+      <w:r>
+        <w:rPr>
+          <w:lang w:val="vi-VN"/>
+        </w:rPr>
+        <w:t xml:space="preserve"> “Try again?”</w:t>
       </w:r>
     </w:p>
     <w:p>
@@ -6644,11 +6885,10 @@
       <w:r>
         <w:rPr>
           <w:rFonts w:ascii="Arial" w:hAnsi="Arial" w:cs="Arial"/>
-          <w:noProof/>
           <w:sz w:val="24"/>
           <w:szCs w:val="24"/>
-        </w:rPr>
-        <w:lastRenderedPageBreak/>
+          <w:lang w:val="vi-VN"/>
+        </w:rPr>
         <w:drawing>
           <wp:inline distT="0" distB="0" distL="0" distR="0" wp14:anchorId="62AB9703" wp14:editId="6BCD38A3">
             <wp:extent cx="1755648" cy="3121152"/>
@@ -6694,9 +6934,9 @@
       <w:r>
         <w:rPr>
           <w:rFonts w:ascii="Arial" w:hAnsi="Arial" w:cs="Arial"/>
-          <w:noProof/>
           <w:sz w:val="24"/>
           <w:szCs w:val="24"/>
+          <w:lang w:val="vi-VN"/>
         </w:rPr>
         <w:drawing>
           <wp:inline distT="0" distB="0" distL="0" distR="0" wp14:anchorId="2907B056" wp14:editId="2704AF2E">
@@ -6743,9 +6983,9 @@
       <w:r>
         <w:rPr>
           <w:rFonts w:ascii="Arial" w:hAnsi="Arial" w:cs="Arial"/>
-          <w:noProof/>
           <w:sz w:val="24"/>
           <w:szCs w:val="24"/>
+          <w:lang w:val="vi-VN"/>
         </w:rPr>
         <w:drawing>
           <wp:inline distT="0" distB="0" distL="0" distR="0" wp14:anchorId="4124CAC3" wp14:editId="3B837E0C">
@@ -6792,11 +7032,16 @@
     </w:p>
     <w:p>
       <w:pPr>
-        <w:jc w:val="both"/>
-        <w:rPr>
-          <w:lang w:val="vi-VN"/>
-        </w:rPr>
-      </w:pPr>
+        <w:rPr>
+          <w:lang w:val="vi-VN"/>
+        </w:rPr>
+      </w:pPr>
+      <w:r>
+        <w:rPr>
+          <w:lang w:val="vi-VN"/>
+        </w:rPr>
+        <w:br w:type="page"/>
+      </w:r>
     </w:p>
     <w:p>
       <w:pPr>
@@ -6814,6 +7059,7 @@
         <w:rPr>
           <w:lang w:val="vi-VN"/>
         </w:rPr>
+        <w:lastRenderedPageBreak/>
         <w:br/>
       </w:r>
       <w:r>
@@ -6836,10 +7082,114 @@
         </w:rPr>
         <w:t>Người chơi có thể kết nối với những người chơi khác để cùng tham gia thi đấu.</w:t>
       </w:r>
-    </w:p>
-    <w:p>
-      <w:pPr>
-        <w:jc w:val="both"/>
+      <w:r>
+        <w:rPr>
+          <w:lang w:val="vi-VN"/>
+        </w:rPr>
+        <w:t xml:space="preserve"> C</w:t>
+      </w:r>
+      <w:r>
+        <w:rPr>
+          <w:lang w:val="vi-VN"/>
+        </w:rPr>
+        <w:t>ác thiết bị</w:t>
+      </w:r>
+      <w:r>
+        <w:rPr>
+          <w:lang w:val="vi-VN"/>
+        </w:rPr>
+        <w:t xml:space="preserve"> </w:t>
+      </w:r>
+      <w:r>
+        <w:rPr>
+          <w:lang w:val="vi-VN"/>
+        </w:rPr>
+        <w:t>sẽ được kết nối vớ</w:t>
+      </w:r>
+      <w:r>
+        <w:rPr>
+          <w:lang w:val="vi-VN"/>
+        </w:rPr>
+        <w:t>i nhau thông</w:t>
+      </w:r>
+      <w:r>
+        <w:rPr>
+          <w:lang w:val="vi-VN"/>
+        </w:rPr>
+        <w:t xml:space="preserve"> qua</w:t>
+      </w:r>
+      <w:r>
+        <w:rPr>
+          <w:lang w:val="vi-VN"/>
+        </w:rPr>
+        <w:t xml:space="preserve"> cùng một mạng</w:t>
+      </w:r>
+      <w:r>
+        <w:rPr>
+          <w:lang w:val="vi-VN"/>
+        </w:rPr>
+        <w:t xml:space="preserve"> Wifi</w:t>
+      </w:r>
+      <w:r>
+        <w:rPr>
+          <w:lang w:val="vi-VN"/>
+        </w:rPr>
+        <w:t>.</w:t>
+      </w:r>
+    </w:p>
+    <w:p>
+      <w:pPr>
+        <w:jc w:val="both"/>
+        <w:rPr>
+          <w:lang w:val="vi-VN"/>
+        </w:rPr>
+      </w:pPr>
+      <w:r>
+        <w:rPr>
+          <w:lang w:val="vi-VN"/>
+        </w:rPr>
+        <w:t>Hệ thống sẽ hiển thị hình mẫu trong một khoảng thời gian nhất định và sau đó ẩn đi.</w:t>
+      </w:r>
+    </w:p>
+    <w:p>
+      <w:pPr>
+        <w:jc w:val="both"/>
+        <w:rPr>
+          <w:lang w:val="vi-VN"/>
+        </w:rPr>
+      </w:pPr>
+      <w:r>
+        <w:rPr>
+          <w:lang w:val="vi-VN"/>
+        </w:rPr>
+        <w:t>Người chơi nào vẽ lại hình mẫu đó một cách nhanh nhất sẽ giành chiến thắng.</w:t>
+      </w:r>
+    </w:p>
+    <w:p>
+      <w:pPr>
+        <w:jc w:val="both"/>
+        <w:rPr>
+          <w:lang w:val="vi-VN"/>
+        </w:rPr>
+      </w:pPr>
+      <w:r>
+        <w:rPr>
+          <w:lang w:val="vi-VN"/>
+        </w:rPr>
+        <w:t>Giao diện của chức năng này gần giống với chức năng chơi chế độ đơn.</w:t>
+      </w:r>
+    </w:p>
+    <w:p>
+      <w:pPr>
+        <w:jc w:val="both"/>
+        <w:rPr>
+          <w:lang w:val="vi-VN"/>
+        </w:rPr>
+      </w:pPr>
+    </w:p>
+    <w:p>
+      <w:pPr>
+        <w:jc w:val="center"/>
         <w:rPr>
           <w:lang w:val="vi-VN"/>
         </w:rPr>
@@ -6850,6 +7200,59 @@
           <w:docGrid w:linePitch="360"/>
         </w:sectPr>
       </w:pPr>
+      <w:r>
+        <w:rPr>
+          <w:lang w:val="vi-VN"/>
+        </w:rPr>
+        <w:drawing>
+          <wp:inline distT="0" distB="0" distL="0" distR="0" wp14:anchorId="674BA141" wp14:editId="7B0680C7">
+            <wp:extent cx="4510800" cy="4237200"/>
+            <wp:effectExtent l="0" t="0" r="4445" b="0"/>
+            <wp:docPr id="14" name="Picture 14" descr="Résultat de recherche d'images pour &quot;peer to peer android&quot;"/>
+            <wp:cNvGraphicFramePr>
+              <a:graphicFrameLocks xmlns:a="http://schemas.openxmlformats.org/drawingml/2006/main" noChangeAspect="1"/>
+            </wp:cNvGraphicFramePr>
+            <a:graphic xmlns:a="http://schemas.openxmlformats.org/drawingml/2006/main">
+              <a:graphicData uri="http://schemas.openxmlformats.org/drawingml/2006/picture">
+                <pic:pic xmlns:pic="http://schemas.openxmlformats.org/drawingml/2006/picture">
+                  <pic:nvPicPr>
+                    <pic:cNvPr id="0" name="Picture 2" descr="Résultat de recherche d'images pour &quot;peer to peer android&quot;"/>
+                    <pic:cNvPicPr>
+                      <a:picLocks noChangeAspect="1" noChangeArrowheads="1"/>
+                    </pic:cNvPicPr>
+                  </pic:nvPicPr>
+                  <pic:blipFill>
+                    <a:blip r:embed="rId29">
+                      <a:extLst>
+                        <a:ext uri="{28A0092B-C50C-407E-A947-70E740481C1C}">
+                          <a14:useLocalDpi xmlns:a14="http://schemas.microsoft.com/office/drawing/2010/main" val="0"/>
+                        </a:ext>
+                      </a:extLst>
+                    </a:blip>
+                    <a:srcRect/>
+                    <a:stretch>
+                      <a:fillRect/>
+                    </a:stretch>
+                  </pic:blipFill>
+                  <pic:spPr bwMode="auto">
+                    <a:xfrm>
+                      <a:off x="0" y="0"/>
+                      <a:ext cx="4510800" cy="4237200"/>
+                    </a:xfrm>
+                    <a:prstGeom prst="rect">
+                      <a:avLst/>
+                    </a:prstGeom>
+                    <a:noFill/>
+                    <a:ln>
+                      <a:noFill/>
+                    </a:ln>
+                  </pic:spPr>
+                </pic:pic>
+              </a:graphicData>
+            </a:graphic>
+          </wp:inline>
+        </w:drawing>
+      </w:r>
     </w:p>
     <w:p>
       <w:pPr>
@@ -6874,7 +7277,7 @@
       <w:r>
         <w:rPr>
           <w:rFonts w:cs="Segoe UI"/>
-          <w:noProof/>
+          <w:lang w:val="vi-VN"/>
         </w:rPr>
         <w:drawing>
           <wp:anchor distT="0" distB="0" distL="114300" distR="114300" simplePos="0" relativeHeight="251683840" behindDoc="0" locked="0" layoutInCell="1" allowOverlap="1" wp14:anchorId="55408942" wp14:editId="27DE89A3">
@@ -6902,7 +7305,7 @@
                     </pic:cNvPicPr>
                   </pic:nvPicPr>
                   <pic:blipFill>
-                    <a:blip r:embed="rId29">
+                    <a:blip r:embed="rId30">
                       <a:extLst>
                         <a:ext uri="{28A0092B-C50C-407E-A947-70E740481C1C}">
                           <a14:useLocalDpi xmlns:a14="http://schemas.microsoft.com/office/drawing/2010/main" val="0"/>
@@ -7402,9 +7805,9 @@
       <w:r>
         <w:rPr>
           <w:rFonts w:ascii="Arial" w:hAnsi="Arial" w:cs="Arial"/>
-          <w:noProof/>
           <w:sz w:val="24"/>
           <w:szCs w:val="24"/>
+          <w:lang w:val="vi-VN"/>
         </w:rPr>
         <w:drawing>
           <wp:inline distT="0" distB="0" distL="0" distR="0" wp14:anchorId="1AF17252" wp14:editId="3BBB7341">
@@ -7424,7 +7827,7 @@
                     </pic:cNvPicPr>
                   </pic:nvPicPr>
                   <pic:blipFill>
-                    <a:blip r:embed="rId30">
+                    <a:blip r:embed="rId31">
                       <a:extLst>
                         <a:ext uri="{28A0092B-C50C-407E-A947-70E740481C1C}">
                           <a14:useLocalDpi xmlns:a14="http://schemas.microsoft.com/office/drawing/2010/main" val="0"/>
@@ -7660,6 +8063,8 @@
           <w:lang w:val="vi-VN"/>
         </w:rPr>
       </w:pPr>
+      <w:bookmarkStart w:id="0" w:name="_GoBack"/>
+      <w:bookmarkEnd w:id="0"/>
     </w:p>
     <w:p>
       <w:pPr>
@@ -7685,7 +8090,7 @@
           <w:lang w:val="vi-VN"/>
         </w:rPr>
       </w:pPr>
-      <w:hyperlink r:id="rId31" w:history="1">
+      <w:hyperlink r:id="rId32" w:history="1">
         <w:r>
           <w:rPr>
             <w:rStyle w:val="Hyperlink"/>
@@ -7720,7 +8125,7 @@
           <w:lang w:val="vi-VN"/>
         </w:rPr>
       </w:pPr>
-      <w:hyperlink r:id="rId32" w:history="1">
+      <w:hyperlink r:id="rId33" w:history="1">
         <w:r>
           <w:rPr>
             <w:rStyle w:val="Hyperlink"/>
@@ -7751,11 +8156,12 @@
       <w:pPr>
         <w:jc w:val="both"/>
         <w:rPr>
-          <w:rFonts w:cs="Segoe UI"/>
-          <w:lang w:val="vi-VN"/>
-        </w:rPr>
-      </w:pPr>
-      <w:hyperlink r:id="rId33" w:history="1">
+          <w:rStyle w:val="Hyperlink"/>
+          <w:rFonts w:cs="Segoe UI"/>
+          <w:lang w:val="vi-VN"/>
+        </w:rPr>
+      </w:pPr>
+      <w:hyperlink r:id="rId34" w:history="1">
         <w:r>
           <w:rPr>
             <w:rStyle w:val="Hyperlink"/>
@@ -7765,6 +8171,56 @@
           <w:t>https://developer.android.com/training/building-graphics.html</w:t>
         </w:r>
       </w:hyperlink>
+    </w:p>
+    <w:p>
+      <w:pPr>
+        <w:jc w:val="both"/>
+        <w:rPr>
+          <w:rStyle w:val="Hyperlink"/>
+          <w:rFonts w:cs="Segoe UI"/>
+          <w:color w:val="auto"/>
+          <w:u w:val="none"/>
+          <w:lang w:val="vi-VN"/>
+        </w:rPr>
+      </w:pPr>
+      <w:r>
+        <w:rPr>
+          <w:rStyle w:val="Hyperlink"/>
+          <w:rFonts w:cs="Segoe UI"/>
+          <w:color w:val="auto"/>
+          <w:u w:val="none"/>
+          <w:lang w:val="vi-VN"/>
+        </w:rPr>
+        <w:t>Kết nối các thiết bị Adroid</w:t>
+      </w:r>
+    </w:p>
+    <w:p>
+      <w:pPr>
+        <w:jc w:val="both"/>
+        <w:rPr>
+          <w:rFonts w:cs="Segoe UI"/>
+          <w:lang w:val="vi-VN"/>
+        </w:rPr>
+      </w:pPr>
+      <w:hyperlink r:id="rId35" w:history="1">
+        <w:r>
+          <w:rPr>
+            <w:rStyle w:val="Hyperlink"/>
+            <w:rFonts w:cs="Segoe UI"/>
+            <w:lang w:val="vi-VN"/>
+          </w:rPr>
+          <w:t>https://developer.android.com/training/building-connectivity.html</w:t>
+        </w:r>
+      </w:hyperlink>
+    </w:p>
+    <w:p>
+      <w:pPr>
+        <w:jc w:val="both"/>
+        <w:rPr>
+          <w:rFonts w:cs="Segoe UI"/>
+          <w:lang w:val="vi-VN"/>
+        </w:rPr>
+      </w:pPr>
     </w:p>
     <w:p>
       <w:pPr>
@@ -7935,7 +8391,7 @@
               <w:color w:val="FFFFFF" w:themeColor="background1"/>
               <w:sz w:val="24"/>
             </w:rPr>
-            <w:t>16</w:t>
+            <w:t>2</w:t>
           </w:r>
           <w:r>
             <w:rPr>
@@ -10500,6 +10956,7 @@
   </w:compat>
   <w:rsids>
     <w:rsidRoot w:val="0009493C"/>
+    <w:rsid w:val="00010489"/>
     <w:rsid w:val="00040CE9"/>
     <w:rsid w:val="00062B29"/>
     <w:rsid w:val="0009493C"/>
@@ -11308,7 +11765,7 @@
 </file>
 
 <file path=customXml/itemProps2.xml><?xml version="1.0" encoding="utf-8"?>
-<ds:datastoreItem xmlns:ds="http://schemas.openxmlformats.org/officeDocument/2006/customXml" ds:itemID="{F650244A-184B-4A65-8BB6-ABD68F2649A6}">
+<ds:datastoreItem xmlns:ds="http://schemas.openxmlformats.org/officeDocument/2006/customXml" ds:itemID="{3C5B2A1B-64A5-46C3-AF3C-3821D831AD75}">
   <ds:schemaRefs>
     <ds:schemaRef ds:uri="http://schemas.openxmlformats.org/officeDocument/2006/bibliography"/>
   </ds:schemaRefs>

</xml_diff>

<commit_message>
Update end game by Dai
</commit_message>
<xml_diff>
--- a/Document/MobileProjectReport.docx
+++ b/Document/MobileProjectReport.docx
@@ -709,7 +709,13 @@
                               <w:rPr>
                                 <w:rFonts w:cs="Segoe UI"/>
                               </w:rPr>
-                              <w:t xml:space="preserve"> How to draw pattern</w:t>
+                              <w:t xml:space="preserve"> Game d</w:t>
+                            </w:r>
+                            <w:r>
+                              <w:rPr>
+                                <w:rFonts w:cs="Segoe UI"/>
+                              </w:rPr>
+                              <w:t>raw pattern</w:t>
                             </w:r>
                           </w:p>
                           <w:p>
@@ -913,7 +919,13 @@
                         <w:rPr>
                           <w:rFonts w:cs="Segoe UI"/>
                         </w:rPr>
-                        <w:t xml:space="preserve"> How to draw pattern</w:t>
+                        <w:t xml:space="preserve"> Game d</w:t>
+                      </w:r>
+                      <w:r>
+                        <w:rPr>
+                          <w:rFonts w:cs="Segoe UI"/>
+                        </w:rPr>
+                        <w:t>raw pattern</w:t>
                       </w:r>
                     </w:p>
                     <w:p>
@@ -3643,7 +3655,14 @@
           <w:rFonts w:cs="Segoe UI"/>
           <w:lang w:val="vi-VN"/>
         </w:rPr>
-        <w:t>How to draw pattern</w:t>
+        <w:t xml:space="preserve">Game </w:t>
+      </w:r>
+      <w:r>
+        <w:rPr>
+          <w:rFonts w:cs="Segoe UI"/>
+          <w:lang w:val="vi-VN"/>
+        </w:rPr>
+        <w:t>draw pattern</w:t>
       </w:r>
     </w:p>
     <w:p>
@@ -3942,14 +3961,7 @@
           <w:rFonts w:cs="Segoe UI"/>
           <w:lang w:val="vi-VN"/>
         </w:rPr>
-        <w:t>Giải trí nhẹ nhàng trong thời gian rãnh rỗi</w:t>
-      </w:r>
-      <w:r>
-        <w:rPr>
-          <w:rFonts w:cs="Segoe UI"/>
-          <w:lang w:val="vi-VN"/>
-        </w:rPr>
-        <w:t>.</w:t>
+        <w:t>Luyện khả năng ghi nhớ hình ảnh, nhất là hình vẽ trên màn hình khóa của điện thoại</w:t>
       </w:r>
     </w:p>
     <w:p>
@@ -4200,7 +4212,21 @@
           <w:rFonts w:cs="Segoe UI"/>
           <w:lang w:val="vi-VN"/>
         </w:rPr>
-        <w:t>Hệ thống yêu cầu người chơi vẽ lại theo một hình mẫu cho trước trong một khoảng thời gian nhất định và độ khó của hình vẽ sẽ tang dần theo từng cấp độ.</w:t>
+        <w:t>Hệ thống yêu cầu người chơi vẽ lại theo một hình mẫu cho trước trong một khoảng thời gian nhất định và độ khó của hình vẽ sẽ</w:t>
+      </w:r>
+      <w:r>
+        <w:rPr>
+          <w:rFonts w:cs="Segoe UI"/>
+          <w:lang w:val="vi-VN"/>
+        </w:rPr>
+        <w:t xml:space="preserve"> tă</w:t>
+      </w:r>
+      <w:r>
+        <w:rPr>
+          <w:rFonts w:cs="Segoe UI"/>
+          <w:lang w:val="vi-VN"/>
+        </w:rPr>
+        <w:t>ng dần theo từng cấp độ.</w:t>
       </w:r>
     </w:p>
     <w:p>
@@ -4231,13 +4257,6 @@
           <w:lang w:val="vi-VN"/>
         </w:rPr>
         <w:t xml:space="preserve"> hình chữ M sau đây</w:t>
-      </w:r>
-      <w:r>
-        <w:rPr>
-          <w:rFonts w:cs="Segoe UI"/>
-          <w:lang w:val="vi-VN"/>
-        </w:rPr>
-        <w:t xml:space="preserve"> trong 5 giây</w:t>
       </w:r>
     </w:p>
     <w:p>
@@ -4317,7 +4336,21 @@
           <w:rFonts w:cs="Segoe UI"/>
           <w:lang w:val="vi-VN"/>
         </w:rPr>
-        <w:t>Ngoài ra, hệ thống còn hỗ trợ nhiều thiết bị thể chơi với nhau qua kết nối Wifi.</w:t>
+        <w:t>Ngoài ra, hệ thống còn hỗ trợ</w:t>
+      </w:r>
+      <w:r>
+        <w:rPr>
+          <w:rFonts w:cs="Segoe UI"/>
+          <w:lang w:val="vi-VN"/>
+        </w:rPr>
+        <w:t xml:space="preserve"> kết nối </w:t>
+      </w:r>
+      <w:r>
+        <w:rPr>
+          <w:rFonts w:cs="Segoe UI"/>
+          <w:lang w:val="vi-VN"/>
+        </w:rPr>
+        <w:t>nhiều thiết bị thể chơi với nhau qua kết nối Wifi.</w:t>
       </w:r>
     </w:p>
     <w:p>
@@ -4653,7 +4686,13 @@
               <w:rPr>
                 <w:lang w:val="vi-VN"/>
               </w:rPr>
-              <w:t>25%</w:t>
+              <w:t>20</w:t>
+            </w:r>
+            <w:r>
+              <w:rPr>
+                <w:lang w:val="vi-VN"/>
+              </w:rPr>
+              <w:t>%</w:t>
             </w:r>
           </w:p>
         </w:tc>
@@ -4734,7 +4773,13 @@
               <w:rPr>
                 <w:lang w:val="vi-VN"/>
               </w:rPr>
-              <w:t>25%</w:t>
+              <w:t>30</w:t>
+            </w:r>
+            <w:r>
+              <w:rPr>
+                <w:lang w:val="vi-VN"/>
+              </w:rPr>
+              <w:t>%</w:t>
             </w:r>
           </w:p>
         </w:tc>
@@ -4815,7 +4860,13 @@
               <w:rPr>
                 <w:lang w:val="vi-VN"/>
               </w:rPr>
-              <w:t>30%</w:t>
+              <w:t>4</w:t>
+            </w:r>
+            <w:r>
+              <w:rPr>
+                <w:lang w:val="vi-VN"/>
+              </w:rPr>
+              <w:t>0%</w:t>
             </w:r>
           </w:p>
         </w:tc>
@@ -4896,7 +4947,13 @@
               <w:rPr>
                 <w:lang w:val="vi-VN"/>
               </w:rPr>
-              <w:t>20%</w:t>
+              <w:t>1</w:t>
+            </w:r>
+            <w:r>
+              <w:rPr>
+                <w:lang w:val="vi-VN"/>
+              </w:rPr>
+              <w:t>0%</w:t>
             </w:r>
           </w:p>
         </w:tc>
@@ -5282,21 +5339,6 @@
               <w:rPr>
                 <w:lang w:val="vi-VN"/>
               </w:rPr>
-              <w:t>Lập trình chức năng kết nối các thiết bị bằng Wifi</w:t>
-            </w:r>
-          </w:p>
-          <w:p>
-            <w:pPr>
-              <w:spacing w:before="100" w:after="100"/>
-              <w:jc w:val="both"/>
-              <w:rPr>
-                <w:lang w:val="vi-VN"/>
-              </w:rPr>
-            </w:pPr>
-            <w:r>
-              <w:rPr>
-                <w:lang w:val="vi-VN"/>
-              </w:rPr>
               <w:t>Kiểm thử phần mềm</w:t>
             </w:r>
           </w:p>
@@ -5313,6 +5355,27 @@
                 <w:lang w:val="vi-VN"/>
               </w:rPr>
             </w:pPr>
+            <w:r>
+              <w:rPr>
+                <w:lang w:val="vi-VN"/>
+              </w:rPr>
+              <w:t>Đã hoàn thành</w:t>
+            </w:r>
+          </w:p>
+          <w:p>
+            <w:pPr>
+              <w:spacing w:before="100" w:after="100"/>
+              <w:jc w:val="both"/>
+              <w:rPr>
+                <w:lang w:val="vi-VN"/>
+              </w:rPr>
+            </w:pPr>
+            <w:r>
+              <w:rPr>
+                <w:lang w:val="vi-VN"/>
+              </w:rPr>
+              <w:t>Đã hoàn thành</w:t>
+            </w:r>
           </w:p>
         </w:tc>
       </w:tr>
@@ -5373,21 +5436,6 @@
               <w:rPr>
                 <w:lang w:val="vi-VN"/>
               </w:rPr>
-              <w:t>Lập trình menu chính</w:t>
-            </w:r>
-          </w:p>
-          <w:p>
-            <w:pPr>
-              <w:spacing w:before="100" w:after="100"/>
-              <w:jc w:val="both"/>
-              <w:rPr>
-                <w:lang w:val="vi-VN"/>
-              </w:rPr>
-            </w:pPr>
-            <w:r>
-              <w:rPr>
-                <w:lang w:val="vi-VN"/>
-              </w:rPr>
               <w:t>Lập trình chức năng kết nối các thiết bị bằng Wifi</w:t>
             </w:r>
           </w:p>
@@ -5404,6 +5452,12 @@
                 <w:lang w:val="vi-VN"/>
               </w:rPr>
             </w:pPr>
+            <w:r>
+              <w:rPr>
+                <w:lang w:val="vi-VN"/>
+              </w:rPr>
+              <w:t>Đã hoàn thành</w:t>
+            </w:r>
           </w:p>
         </w:tc>
       </w:tr>
@@ -5476,7 +5530,13 @@
               <w:rPr>
                 <w:lang w:val="vi-VN"/>
               </w:rPr>
-              <w:t xml:space="preserve"> bằng tài khoản Google hoặc Facebook</w:t>
+              <w:t xml:space="preserve"> bằng tài khoả</w:t>
+            </w:r>
+            <w:r>
+              <w:rPr>
+                <w:lang w:val="vi-VN"/>
+              </w:rPr>
+              <w:t>n Google và lưu thông tin vào Firebase</w:t>
             </w:r>
           </w:p>
           <w:p>
@@ -5491,8 +5551,7 @@
               <w:rPr>
                 <w:lang w:val="vi-VN"/>
               </w:rPr>
-              <w:lastRenderedPageBreak/>
-              <w:t>Lập trình chức năng vẽ hình và xử lí các sự kiện chạm của người chơi</w:t>
+              <w:t>Lập trình chức năng xử lí Menu chính</w:t>
             </w:r>
           </w:p>
           <w:p>
@@ -5507,6 +5566,58 @@
               <w:rPr>
                 <w:lang w:val="vi-VN"/>
               </w:rPr>
+              <w:t>Lập trình chứ</w:t>
+            </w:r>
+            <w:r>
+              <w:rPr>
+                <w:lang w:val="vi-VN"/>
+              </w:rPr>
+              <w:t>c năng</w:t>
+            </w:r>
+            <w:r>
+              <w:rPr>
+                <w:lang w:val="vi-VN"/>
+              </w:rPr>
+              <w:t xml:space="preserve"> </w:t>
+            </w:r>
+            <w:r>
+              <w:rPr>
+                <w:lang w:val="vi-VN"/>
+              </w:rPr>
+              <w:t>hiển thị hình mẫu,</w:t>
+            </w:r>
+            <w:r>
+              <w:rPr>
+                <w:lang w:val="vi-VN"/>
+              </w:rPr>
+              <w:t xml:space="preserve"> vẽ hình</w:t>
+            </w:r>
+            <w:r>
+              <w:rPr>
+                <w:lang w:val="vi-VN"/>
+              </w:rPr>
+              <w:t xml:space="preserve"> và </w:t>
+            </w:r>
+            <w:r>
+              <w:rPr>
+                <w:lang w:val="vi-VN"/>
+              </w:rPr>
+              <w:t>hiển thị kết quả</w:t>
+            </w:r>
+          </w:p>
+          <w:p>
+            <w:pPr>
+              <w:spacing w:before="100" w:after="100"/>
+              <w:jc w:val="both"/>
+              <w:rPr>
+                <w:lang w:val="vi-VN"/>
+              </w:rPr>
+            </w:pPr>
+            <w:r>
+              <w:rPr>
+                <w:lang w:val="vi-VN"/>
+              </w:rPr>
+              <w:lastRenderedPageBreak/>
               <w:t>Viết báo cáo</w:t>
             </w:r>
           </w:p>
@@ -5523,6 +5634,68 @@
                 <w:lang w:val="vi-VN"/>
               </w:rPr>
             </w:pPr>
+            <w:r>
+              <w:rPr>
+                <w:lang w:val="vi-VN"/>
+              </w:rPr>
+              <w:lastRenderedPageBreak/>
+              <w:t>Đã hoàn thành</w:t>
+            </w:r>
+          </w:p>
+          <w:p>
+            <w:pPr>
+              <w:spacing w:before="100" w:after="100"/>
+              <w:jc w:val="both"/>
+              <w:rPr>
+                <w:lang w:val="vi-VN"/>
+              </w:rPr>
+            </w:pPr>
+          </w:p>
+          <w:p>
+            <w:pPr>
+              <w:spacing w:before="100" w:after="100"/>
+              <w:jc w:val="both"/>
+              <w:rPr>
+                <w:lang w:val="vi-VN"/>
+              </w:rPr>
+            </w:pPr>
+            <w:r>
+              <w:rPr>
+                <w:lang w:val="vi-VN"/>
+              </w:rPr>
+              <w:t>Đã hoàn thành</w:t>
+            </w:r>
+          </w:p>
+          <w:p>
+            <w:pPr>
+              <w:spacing w:before="100" w:after="100"/>
+              <w:jc w:val="both"/>
+              <w:rPr>
+                <w:lang w:val="vi-VN"/>
+              </w:rPr>
+            </w:pPr>
+            <w:r>
+              <w:rPr>
+                <w:lang w:val="vi-VN"/>
+              </w:rPr>
+              <w:t>Đã hoàn thành</w:t>
+            </w:r>
+          </w:p>
+          <w:p>
+            <w:pPr>
+              <w:spacing w:before="100" w:after="100"/>
+              <w:jc w:val="both"/>
+              <w:rPr>
+                <w:lang w:val="vi-VN"/>
+              </w:rPr>
+            </w:pPr>
+            <w:r>
+              <w:rPr>
+                <w:lang w:val="vi-VN"/>
+              </w:rPr>
+              <w:lastRenderedPageBreak/>
+              <w:t>Đã hoàn thành</w:t>
+            </w:r>
           </w:p>
         </w:tc>
       </w:tr>
@@ -5619,6 +5792,21 @@
               <w:t>Thiết kế cơ sở dữ liệu</w:t>
             </w:r>
           </w:p>
+          <w:p>
+            <w:pPr>
+              <w:spacing w:before="100" w:after="100"/>
+              <w:jc w:val="both"/>
+              <w:rPr>
+                <w:lang w:val="vi-VN"/>
+              </w:rPr>
+            </w:pPr>
+            <w:r>
+              <w:rPr>
+                <w:lang w:val="vi-VN"/>
+              </w:rPr>
+              <w:t>Thiết kế các màn chơi</w:t>
+            </w:r>
+          </w:p>
         </w:tc>
         <w:tc>
           <w:tcPr>
@@ -5632,6 +5820,57 @@
                 <w:lang w:val="vi-VN"/>
               </w:rPr>
             </w:pPr>
+            <w:r>
+              <w:rPr>
+                <w:lang w:val="vi-VN"/>
+              </w:rPr>
+              <w:t>Đã hoàn thành</w:t>
+            </w:r>
+          </w:p>
+          <w:p>
+            <w:pPr>
+              <w:spacing w:before="100" w:after="100"/>
+              <w:jc w:val="both"/>
+              <w:rPr>
+                <w:lang w:val="vi-VN"/>
+              </w:rPr>
+            </w:pPr>
+            <w:r>
+              <w:rPr>
+                <w:lang w:val="vi-VN"/>
+              </w:rPr>
+              <w:t>Đã hoàn thành</w:t>
+            </w:r>
+          </w:p>
+          <w:p>
+            <w:pPr>
+              <w:spacing w:before="100" w:after="100"/>
+              <w:jc w:val="both"/>
+              <w:rPr>
+                <w:lang w:val="vi-VN"/>
+              </w:rPr>
+            </w:pPr>
+            <w:r>
+              <w:rPr>
+                <w:lang w:val="vi-VN"/>
+              </w:rPr>
+              <w:t>Chưa hoàn thành</w:t>
+            </w:r>
+          </w:p>
+          <w:p>
+            <w:pPr>
+              <w:spacing w:before="100" w:after="100"/>
+              <w:jc w:val="both"/>
+              <w:rPr>
+                <w:lang w:val="vi-VN"/>
+              </w:rPr>
+            </w:pPr>
+            <w:r>
+              <w:rPr>
+                <w:lang w:val="vi-VN"/>
+              </w:rPr>
+              <w:t>Chưa hoàn thành</w:t>
+            </w:r>
           </w:p>
         </w:tc>
       </w:tr>
@@ -5758,7 +5997,19 @@
         <w:rPr>
           <w:lang w:val="vi-VN"/>
         </w:rPr>
-        <w:t>Có tài khoản Google hoặc Facebook để đăng nhậ</w:t>
+        <w:t>Có tài khoả</w:t>
+      </w:r>
+      <w:r>
+        <w:rPr>
+          <w:lang w:val="vi-VN"/>
+        </w:rPr>
+        <w:t xml:space="preserve">n Google </w:t>
+      </w:r>
+      <w:r>
+        <w:rPr>
+          <w:lang w:val="vi-VN"/>
+        </w:rPr>
+        <w:t>để đăng nhậ</w:t>
       </w:r>
       <w:r>
         <w:rPr>
@@ -6229,13 +6480,37 @@
         <w:rPr>
           <w:lang w:val="vi-VN"/>
         </w:rPr>
-        <w:t>Người dùng có thể đăng nhập vào game bằng cách dùng tài khoản Google hoặc Facebook</w:t>
-      </w:r>
-      <w:r>
-        <w:rPr>
-          <w:lang w:val="vi-VN"/>
-        </w:rPr>
-        <w:t>.</w:t>
+        <w:t>Người dùng có thể đăng nhậ</w:t>
+      </w:r>
+      <w:r>
+        <w:rPr>
+          <w:lang w:val="vi-VN"/>
+        </w:rPr>
+        <w:t xml:space="preserve">p vào trò chơi </w:t>
+      </w:r>
+      <w:r>
+        <w:rPr>
+          <w:lang w:val="vi-VN"/>
+        </w:rPr>
+        <w:t>bằ</w:t>
+      </w:r>
+      <w:r>
+        <w:rPr>
+          <w:lang w:val="vi-VN"/>
+        </w:rPr>
+        <w:t xml:space="preserve">ng </w:t>
+      </w:r>
+      <w:r>
+        <w:rPr>
+          <w:lang w:val="vi-VN"/>
+        </w:rPr>
+        <w:t>tài khoả</w:t>
+      </w:r>
+      <w:r>
+        <w:rPr>
+          <w:lang w:val="vi-VN"/>
+        </w:rPr>
+        <w:t>n Google. Người dùng ấn nút “Sign in” và chọn tài khoản để đăng nhập.</w:t>
       </w:r>
     </w:p>
     <w:p>
@@ -6251,9 +6526,9 @@
         </w:rPr>
         <w:drawing>
           <wp:inline distT="0" distB="0" distL="0" distR="0">
-            <wp:extent cx="6400800" cy="3118104"/>
-            <wp:effectExtent l="0" t="0" r="0" b="6350"/>
-            <wp:docPr id="5" name="Picture 5" descr="Résultat de recherche d'images pour &quot;google facebook sign in&quot;"/>
+            <wp:extent cx="2034000" cy="3618000"/>
+            <wp:effectExtent l="0" t="0" r="4445" b="1905"/>
+            <wp:docPr id="20" name="Picture 20"/>
             <wp:cNvGraphicFramePr>
               <a:graphicFrameLocks xmlns:a="http://schemas.openxmlformats.org/drawingml/2006/main" noChangeAspect="1"/>
             </wp:cNvGraphicFramePr>
@@ -6261,36 +6536,29 @@
               <a:graphicData uri="http://schemas.openxmlformats.org/drawingml/2006/picture">
                 <pic:pic xmlns:pic="http://schemas.openxmlformats.org/drawingml/2006/picture">
                   <pic:nvPicPr>
-                    <pic:cNvPr id="0" name="Picture 5" descr="Résultat de recherche d'images pour &quot;google facebook sign in&quot;"/>
-                    <pic:cNvPicPr>
-                      <a:picLocks noChangeAspect="1" noChangeArrowheads="1"/>
-                    </pic:cNvPicPr>
+                    <pic:cNvPr id="20" name="Screenshot_20170518-001214.jpg"/>
+                    <pic:cNvPicPr/>
                   </pic:nvPicPr>
                   <pic:blipFill>
-                    <a:blip r:embed="rId20">
+                    <a:blip r:embed="rId20" cstate="print">
                       <a:extLst>
                         <a:ext uri="{28A0092B-C50C-407E-A947-70E740481C1C}">
                           <a14:useLocalDpi xmlns:a14="http://schemas.microsoft.com/office/drawing/2010/main" val="0"/>
                         </a:ext>
                       </a:extLst>
                     </a:blip>
-                    <a:srcRect/>
                     <a:stretch>
                       <a:fillRect/>
                     </a:stretch>
                   </pic:blipFill>
-                  <pic:spPr bwMode="auto">
+                  <pic:spPr>
                     <a:xfrm>
                       <a:off x="0" y="0"/>
-                      <a:ext cx="6400800" cy="3118104"/>
+                      <a:ext cx="2034000" cy="3618000"/>
                     </a:xfrm>
                     <a:prstGeom prst="rect">
                       <a:avLst/>
                     </a:prstGeom>
-                    <a:noFill/>
-                    <a:ln>
-                      <a:noFill/>
-                    </a:ln>
                   </pic:spPr>
                 </pic:pic>
               </a:graphicData>
@@ -6298,46 +6566,15 @@
           </wp:inline>
         </w:drawing>
       </w:r>
-    </w:p>
-    <w:p>
-      <w:pPr>
-        <w:jc w:val="both"/>
-        <w:rPr>
-          <w:lang w:val="vi-VN"/>
-        </w:rPr>
-      </w:pPr>
-      <w:r>
-        <w:rPr>
-          <w:lang w:val="vi-VN"/>
-        </w:rPr>
-        <w:t>Sau khi đăng nhập thành công, người dùng sẽ được truy cập vào màn hình tải trò chơi</w:t>
-      </w:r>
-      <w:r>
-        <w:rPr>
-          <w:lang w:val="vi-VN"/>
-        </w:rPr>
-        <w:t xml:space="preserve"> (màn hình này sẽ tự đóng sau 1 giây) và sau đó thì chuyển sang màn hình Menu chính.</w:t>
-      </w:r>
-    </w:p>
-    <w:p>
-      <w:pPr>
-        <w:jc w:val="center"/>
-        <w:rPr>
-          <w:lang w:val="vi-VN"/>
-        </w:rPr>
-      </w:pPr>
-      <w:r>
-        <w:rPr>
-          <w:rFonts w:ascii="Arial" w:hAnsi="Arial" w:cs="Arial"/>
-          <w:sz w:val="24"/>
-          <w:szCs w:val="24"/>
+      <w:r>
+        <w:rPr>
           <w:lang w:val="vi-VN"/>
         </w:rPr>
         <w:drawing>
-          <wp:inline distT="0" distB="0" distL="0" distR="0" wp14:anchorId="69A7AACA" wp14:editId="604FFE4B">
-            <wp:extent cx="1756800" cy="3121200"/>
-            <wp:effectExtent l="0" t="0" r="0" b="3175"/>
-            <wp:docPr id="16" name="Picture 16"/>
+          <wp:inline distT="0" distB="0" distL="0" distR="0">
+            <wp:extent cx="2034000" cy="3618000"/>
+            <wp:effectExtent l="0" t="0" r="4445" b="1905"/>
+            <wp:docPr id="22" name="Picture 22"/>
             <wp:cNvGraphicFramePr>
               <a:graphicFrameLocks xmlns:a="http://schemas.openxmlformats.org/drawingml/2006/main" noChangeAspect="1"/>
             </wp:cNvGraphicFramePr>
@@ -6345,7 +6582,7 @@
               <a:graphicData uri="http://schemas.openxmlformats.org/drawingml/2006/picture">
                 <pic:pic xmlns:pic="http://schemas.openxmlformats.org/drawingml/2006/picture">
                   <pic:nvPicPr>
-                    <pic:cNvPr id="16" name="1_menu-name_720 (1).jpg"/>
+                    <pic:cNvPr id="22" name="Screenshot_20170518-001230.jpg"/>
                     <pic:cNvPicPr/>
                   </pic:nvPicPr>
                   <pic:blipFill>
@@ -6363,7 +6600,7 @@
                   <pic:spPr>
                     <a:xfrm>
                       <a:off x="0" y="0"/>
-                      <a:ext cx="1756800" cy="3121200"/>
+                      <a:ext cx="2034000" cy="3618000"/>
                     </a:xfrm>
                     <a:prstGeom prst="rect">
                       <a:avLst/>
@@ -6375,143 +6612,15 @@
           </wp:inline>
         </w:drawing>
       </w:r>
-    </w:p>
-    <w:p>
-      <w:pPr>
-        <w:pStyle w:val="Heading2"/>
-        <w:numPr>
-          <w:ilvl w:val="1"/>
-          <w:numId w:val="12"/>
-        </w:numPr>
-        <w:jc w:val="both"/>
-        <w:rPr>
-          <w:lang w:val="vi-VN"/>
-        </w:rPr>
-      </w:pPr>
-      <w:r>
-        <w:rPr>
-          <w:lang w:val="vi-VN"/>
-        </w:rPr>
-        <w:lastRenderedPageBreak/>
-        <w:br/>
-      </w:r>
-      <w:r>
-        <w:rPr>
-          <w:lang w:val="vi-VN"/>
-        </w:rPr>
-        <w:t>Thao tác trên Menu chính</w:t>
-      </w:r>
-    </w:p>
-    <w:p>
-      <w:pPr>
-        <w:jc w:val="both"/>
-        <w:rPr>
-          <w:lang w:val="vi-VN"/>
-        </w:rPr>
-      </w:pPr>
-      <w:r>
-        <w:rPr>
-          <w:lang w:val="vi-VN"/>
-        </w:rPr>
-        <w:t>Người dùng có thể vuốt sang trái hoặc sang phải để thực hiện một thao tác nào đó</w:t>
-      </w:r>
-      <w:r>
-        <w:rPr>
-          <w:lang w:val="vi-VN"/>
-        </w:rPr>
-        <w:t>.</w:t>
-      </w:r>
-    </w:p>
-    <w:p>
-      <w:pPr>
-        <w:jc w:val="both"/>
-        <w:rPr>
-          <w:lang w:val="vi-VN"/>
-        </w:rPr>
-      </w:pPr>
-      <w:r>
-        <w:rPr>
-          <w:lang w:val="vi-VN"/>
-        </w:rPr>
-        <w:t>+ Single Player : chơi chế độ đơn</w:t>
-      </w:r>
-    </w:p>
-    <w:p>
-      <w:pPr>
-        <w:jc w:val="both"/>
-        <w:rPr>
-          <w:lang w:val="vi-VN"/>
-        </w:rPr>
-      </w:pPr>
-      <w:r>
-        <w:rPr>
-          <w:lang w:val="vi-VN"/>
-        </w:rPr>
-        <w:t>+ Multiplayer : chơi chế độ nhiều người</w:t>
-      </w:r>
-    </w:p>
-    <w:p>
-      <w:pPr>
-        <w:jc w:val="both"/>
-        <w:rPr>
-          <w:lang w:val="vi-VN"/>
-        </w:rPr>
-      </w:pPr>
-      <w:r>
-        <w:rPr>
-          <w:lang w:val="vi-VN"/>
-        </w:rPr>
-        <w:t>+ Shop : mua và trao đổi vật phẩm</w:t>
-      </w:r>
-    </w:p>
-    <w:p>
-      <w:pPr>
-        <w:jc w:val="both"/>
-        <w:rPr>
-          <w:lang w:val="vi-VN"/>
-        </w:rPr>
-      </w:pPr>
-      <w:r>
-        <w:rPr>
-          <w:lang w:val="vi-VN"/>
-        </w:rPr>
-        <w:t>+ Tutorial : xem hướng dẫn chơi</w:t>
-      </w:r>
-    </w:p>
-    <w:p>
-      <w:pPr>
-        <w:jc w:val="both"/>
-        <w:rPr>
-          <w:lang w:val="vi-VN"/>
-        </w:rPr>
-      </w:pPr>
-      <w:r>
-        <w:rPr>
-          <w:lang w:val="vi-VN"/>
-        </w:rPr>
-        <w:t>Ngoài ra, người dùng có thể ấn phím Back hai lần để thoát khỏi ứng dụng.</w:t>
-      </w:r>
-    </w:p>
-    <w:p>
-      <w:pPr>
-        <w:jc w:val="center"/>
-        <w:rPr>
-          <w:rFonts w:cs="Segoe UI"/>
-          <w:lang w:val="vi-VN"/>
-        </w:rPr>
-      </w:pPr>
-      <w:r>
-        <w:rPr>
-          <w:rFonts w:ascii="Arial" w:hAnsi="Arial" w:cs="Arial"/>
-          <w:sz w:val="24"/>
-          <w:szCs w:val="24"/>
+      <w:r>
+        <w:rPr>
           <w:lang w:val="vi-VN"/>
         </w:rPr>
         <w:drawing>
-          <wp:inline distT="0" distB="0" distL="0" distR="0" wp14:anchorId="05B34944" wp14:editId="4A0E5DF0">
-            <wp:extent cx="1755648" cy="3121152"/>
-            <wp:effectExtent l="0" t="0" r="0" b="3175"/>
-            <wp:docPr id="6" name="Picture 6"/>
+          <wp:inline distT="0" distB="0" distL="0" distR="0">
+            <wp:extent cx="2034000" cy="3618000"/>
+            <wp:effectExtent l="0" t="0" r="4445" b="1905"/>
+            <wp:docPr id="23" name="Picture 23"/>
             <wp:cNvGraphicFramePr>
               <a:graphicFrameLocks xmlns:a="http://schemas.openxmlformats.org/drawingml/2006/main" noChangeAspect="1"/>
             </wp:cNvGraphicFramePr>
@@ -6519,7 +6628,7 @@
               <a:graphicData uri="http://schemas.openxmlformats.org/drawingml/2006/picture">
                 <pic:pic xmlns:pic="http://schemas.openxmlformats.org/drawingml/2006/picture">
                   <pic:nvPicPr>
-                    <pic:cNvPr id="7" name="2_menu-singleplay_1024.jpg"/>
+                    <pic:cNvPr id="23" name="Screenshot_20170518-001248.jpg"/>
                     <pic:cNvPicPr/>
                   </pic:nvPicPr>
                   <pic:blipFill>
@@ -6537,7 +6646,7 @@
                   <pic:spPr>
                     <a:xfrm>
                       <a:off x="0" y="0"/>
-                      <a:ext cx="1755648" cy="3121152"/>
+                      <a:ext cx="2034000" cy="3618000"/>
                     </a:xfrm>
                     <a:prstGeom prst="rect">
                       <a:avLst/>
@@ -6549,18 +6658,216 @@
           </wp:inline>
         </w:drawing>
       </w:r>
-      <w:r>
-        <w:rPr>
-          <w:rFonts w:ascii="Arial" w:hAnsi="Arial" w:cs="Arial"/>
-          <w:sz w:val="24"/>
-          <w:szCs w:val="24"/>
+    </w:p>
+    <w:p>
+      <w:pPr>
+        <w:jc w:val="both"/>
+        <w:rPr>
+          <w:lang w:val="vi-VN"/>
+        </w:rPr>
+      </w:pPr>
+      <w:r>
+        <w:rPr>
+          <w:lang w:val="vi-VN"/>
+        </w:rPr>
+        <w:t>Sau khi đăng nhập thành công, ngư</w:t>
+      </w:r>
+      <w:r>
+        <w:rPr>
+          <w:lang w:val="vi-VN"/>
+        </w:rPr>
+        <w:t>ời dùng có thể ấn nút “Play game” để vào menu của trò chơi hoặc ấn nút “Sign out” để đăng xuất.</w:t>
+      </w:r>
+    </w:p>
+    <w:p>
+      <w:pPr>
+        <w:rPr>
+          <w:lang w:val="vi-VN"/>
+        </w:rPr>
+      </w:pPr>
+      <w:r>
+        <w:rPr>
+          <w:lang w:val="vi-VN"/>
+        </w:rPr>
+        <w:br w:type="page"/>
+      </w:r>
+    </w:p>
+    <w:p>
+      <w:pPr>
+        <w:pStyle w:val="Heading2"/>
+        <w:numPr>
+          <w:ilvl w:val="1"/>
+          <w:numId w:val="12"/>
+        </w:numPr>
+        <w:jc w:val="both"/>
+        <w:rPr>
+          <w:lang w:val="vi-VN"/>
+        </w:rPr>
+      </w:pPr>
+      <w:r>
+        <w:rPr>
+          <w:lang w:val="vi-VN"/>
+        </w:rPr>
+        <w:lastRenderedPageBreak/>
+        <w:br/>
+      </w:r>
+      <w:r>
+        <w:rPr>
+          <w:lang w:val="vi-VN"/>
+        </w:rPr>
+        <w:t>Thao tác trên Menu chính</w:t>
+      </w:r>
+    </w:p>
+    <w:p>
+      <w:pPr>
+        <w:jc w:val="both"/>
+        <w:rPr>
+          <w:lang w:val="vi-VN"/>
+        </w:rPr>
+      </w:pPr>
+      <w:r>
+        <w:rPr>
+          <w:lang w:val="vi-VN"/>
+        </w:rPr>
+        <w:t>Người dùng có thể vuốt sang trái hoặc sang phải để</w:t>
+      </w:r>
+      <w:r>
+        <w:rPr>
+          <w:lang w:val="vi-VN"/>
+        </w:rPr>
+        <w:t xml:space="preserve"> chuyển qua lại giữa các mục sau</w:t>
+      </w:r>
+      <w:r>
+        <w:rPr>
+          <w:lang w:val="vi-VN"/>
+        </w:rPr>
+        <w:t>.</w:t>
+      </w:r>
+    </w:p>
+    <w:p>
+      <w:pPr>
+        <w:jc w:val="both"/>
+        <w:rPr>
+          <w:lang w:val="vi-VN"/>
+        </w:rPr>
+      </w:pPr>
+      <w:r>
+        <w:rPr>
+          <w:lang w:val="vi-VN"/>
+        </w:rPr>
+        <w:t>+ Single Player : chơi chế độ đơn</w:t>
+      </w:r>
+    </w:p>
+    <w:p>
+      <w:pPr>
+        <w:jc w:val="both"/>
+        <w:rPr>
+          <w:lang w:val="vi-VN"/>
+        </w:rPr>
+      </w:pPr>
+      <w:r>
+        <w:rPr>
+          <w:lang w:val="vi-VN"/>
+        </w:rPr>
+        <w:t>+ Multiplayer : chơi chế độ nhiều người</w:t>
+      </w:r>
+    </w:p>
+    <w:p>
+      <w:pPr>
+        <w:jc w:val="both"/>
+        <w:rPr>
+          <w:lang w:val="vi-VN"/>
+        </w:rPr>
+      </w:pPr>
+      <w:r>
+        <w:rPr>
+          <w:lang w:val="vi-VN"/>
+        </w:rPr>
+        <w:t>+ Shop : mua và trao đổi vật phẩm</w:t>
+      </w:r>
+    </w:p>
+    <w:p>
+      <w:pPr>
+        <w:jc w:val="both"/>
+        <w:rPr>
+          <w:lang w:val="vi-VN"/>
+        </w:rPr>
+      </w:pPr>
+      <w:r>
+        <w:rPr>
+          <w:lang w:val="vi-VN"/>
+        </w:rPr>
+        <w:t>+ Tutorial : xem hướng dẫn chơi</w:t>
+      </w:r>
+    </w:p>
+    <w:p>
+      <w:pPr>
+        <w:jc w:val="both"/>
+        <w:rPr>
+          <w:lang w:val="vi-VN"/>
+        </w:rPr>
+      </w:pPr>
+      <w:r>
+        <w:rPr>
+          <w:lang w:val="vi-VN"/>
+        </w:rPr>
+        <w:t>Ngoài ra, người dùng có thể ấ</w:t>
+      </w:r>
+      <w:r>
+        <w:rPr>
+          <w:lang w:val="vi-VN"/>
+        </w:rPr>
+        <w:t>n</w:t>
+      </w:r>
+      <w:r>
+        <w:rPr>
+          <w:lang w:val="vi-VN"/>
+        </w:rPr>
+        <w:t xml:space="preserve"> nút “?” để xem hướng dẫn. </w:t>
+      </w:r>
+    </w:p>
+    <w:p>
+      <w:pPr>
+        <w:jc w:val="both"/>
+        <w:rPr>
+          <w:lang w:val="vi-VN"/>
+        </w:rPr>
+      </w:pPr>
+      <w:r>
+        <w:rPr>
+          <w:lang w:val="vi-VN"/>
+        </w:rPr>
+        <w:t>Lưu ý: ấn</w:t>
+      </w:r>
+      <w:r>
+        <w:rPr>
+          <w:lang w:val="vi-VN"/>
+        </w:rPr>
+        <w:t xml:space="preserve"> phím Back </w:t>
+      </w:r>
+      <w:r>
+        <w:rPr>
+          <w:lang w:val="vi-VN"/>
+        </w:rPr>
+        <w:t>để thoát khỏi ứng dụng.</w:t>
+      </w:r>
+    </w:p>
+    <w:p>
+      <w:pPr>
+        <w:jc w:val="center"/>
+        <w:rPr>
+          <w:lang w:val="vi-VN"/>
+        </w:rPr>
+      </w:pPr>
+      <w:r>
+        <w:rPr>
           <w:lang w:val="vi-VN"/>
         </w:rPr>
         <w:drawing>
-          <wp:inline distT="0" distB="0" distL="0" distR="0" wp14:anchorId="74D43B15" wp14:editId="0CEB7DE8">
-            <wp:extent cx="1755648" cy="3121152"/>
-            <wp:effectExtent l="0" t="0" r="0" b="3175"/>
-            <wp:docPr id="8" name="Picture 8"/>
+          <wp:inline distT="0" distB="0" distL="0" distR="0">
+            <wp:extent cx="2037600" cy="3621600"/>
+            <wp:effectExtent l="0" t="0" r="1270" b="0"/>
+            <wp:docPr id="31" name="Picture 31"/>
             <wp:cNvGraphicFramePr>
               <a:graphicFrameLocks xmlns:a="http://schemas.openxmlformats.org/drawingml/2006/main" noChangeAspect="1"/>
             </wp:cNvGraphicFramePr>
@@ -6568,7 +6875,7 @@
               <a:graphicData uri="http://schemas.openxmlformats.org/drawingml/2006/picture">
                 <pic:pic xmlns:pic="http://schemas.openxmlformats.org/drawingml/2006/picture">
                   <pic:nvPicPr>
-                    <pic:cNvPr id="8" name="3_menu-multiplayer_1024.jpg"/>
+                    <pic:cNvPr id="31" name="Screenshot_20170518-000847.jpg"/>
                     <pic:cNvPicPr/>
                   </pic:nvPicPr>
                   <pic:blipFill>
@@ -6586,7 +6893,7 @@
                   <pic:spPr>
                     <a:xfrm>
                       <a:off x="0" y="0"/>
-                      <a:ext cx="1755648" cy="3121152"/>
+                      <a:ext cx="2037600" cy="3621600"/>
                     </a:xfrm>
                     <a:prstGeom prst="rect">
                       <a:avLst/>
@@ -6598,28 +6905,15 @@
           </wp:inline>
         </w:drawing>
       </w:r>
-    </w:p>
-    <w:p>
-      <w:pPr>
-        <w:jc w:val="center"/>
-        <w:rPr>
-          <w:rFonts w:cs="Segoe UI"/>
-          <w:lang w:val="vi-VN"/>
-        </w:rPr>
-      </w:pPr>
-      <w:r>
-        <w:rPr>
-          <w:rFonts w:ascii="Arial" w:hAnsi="Arial" w:cs="Arial"/>
-          <w:sz w:val="24"/>
-          <w:szCs w:val="24"/>
-          <w:lang w:val="vi-VN"/>
-        </w:rPr>
-        <w:lastRenderedPageBreak/>
+      <w:r>
+        <w:rPr>
+          <w:lang w:val="vi-VN"/>
+        </w:rPr>
         <w:drawing>
-          <wp:inline distT="0" distB="0" distL="0" distR="0" wp14:anchorId="40DA9161" wp14:editId="1C07FE52">
-            <wp:extent cx="1755648" cy="3121152"/>
-            <wp:effectExtent l="0" t="0" r="0" b="3175"/>
-            <wp:docPr id="9" name="Picture 9"/>
+          <wp:inline distT="0" distB="0" distL="0" distR="0">
+            <wp:extent cx="2037600" cy="3621600"/>
+            <wp:effectExtent l="0" t="0" r="1270" b="0"/>
+            <wp:docPr id="32" name="Picture 32"/>
             <wp:cNvGraphicFramePr>
               <a:graphicFrameLocks xmlns:a="http://schemas.openxmlformats.org/drawingml/2006/main" noChangeAspect="1"/>
             </wp:cNvGraphicFramePr>
@@ -6627,7 +6921,7 @@
               <a:graphicData uri="http://schemas.openxmlformats.org/drawingml/2006/picture">
                 <pic:pic xmlns:pic="http://schemas.openxmlformats.org/drawingml/2006/picture">
                   <pic:nvPicPr>
-                    <pic:cNvPr id="9" name="4.1_menu-tutorial_1024.jpg"/>
+                    <pic:cNvPr id="32" name="Screenshot_20170518-000851.jpg"/>
                     <pic:cNvPicPr/>
                   </pic:nvPicPr>
                   <pic:blipFill>
@@ -6645,7 +6939,7 @@
                   <pic:spPr>
                     <a:xfrm>
                       <a:off x="0" y="0"/>
-                      <a:ext cx="1755648" cy="3121152"/>
+                      <a:ext cx="2037600" cy="3621600"/>
                     </a:xfrm>
                     <a:prstGeom prst="rect">
                       <a:avLst/>
@@ -6657,18 +6951,24 @@
           </wp:inline>
         </w:drawing>
       </w:r>
-      <w:r>
-        <w:rPr>
-          <w:rFonts w:ascii="Arial" w:hAnsi="Arial" w:cs="Arial"/>
-          <w:sz w:val="24"/>
-          <w:szCs w:val="24"/>
-          <w:lang w:val="vi-VN"/>
-        </w:rPr>
+    </w:p>
+    <w:p>
+      <w:pPr>
+        <w:jc w:val="center"/>
+        <w:rPr>
+          <w:lang w:val="vi-VN"/>
+        </w:rPr>
+      </w:pPr>
+      <w:r>
+        <w:rPr>
+          <w:lang w:val="vi-VN"/>
+        </w:rPr>
+        <w:lastRenderedPageBreak/>
         <w:drawing>
-          <wp:inline distT="0" distB="0" distL="0" distR="0" wp14:anchorId="51BAEBEF" wp14:editId="0AFA1894">
-            <wp:extent cx="1755648" cy="3121152"/>
-            <wp:effectExtent l="0" t="0" r="0" b="3175"/>
-            <wp:docPr id="10" name="Picture 10"/>
+          <wp:inline distT="0" distB="0" distL="0" distR="0">
+            <wp:extent cx="2037600" cy="3621600"/>
+            <wp:effectExtent l="0" t="0" r="1270" b="0"/>
+            <wp:docPr id="33" name="Picture 33"/>
             <wp:cNvGraphicFramePr>
               <a:graphicFrameLocks xmlns:a="http://schemas.openxmlformats.org/drawingml/2006/main" noChangeAspect="1"/>
             </wp:cNvGraphicFramePr>
@@ -6676,7 +6976,7 @@
               <a:graphicData uri="http://schemas.openxmlformats.org/drawingml/2006/picture">
                 <pic:pic xmlns:pic="http://schemas.openxmlformats.org/drawingml/2006/picture">
                   <pic:nvPicPr>
-                    <pic:cNvPr id="10" name="4_menu-shop_1024.jpg"/>
+                    <pic:cNvPr id="33" name="Screenshot_20170518-000854.jpg"/>
                     <pic:cNvPicPr/>
                   </pic:nvPicPr>
                   <pic:blipFill>
@@ -6694,7 +6994,7 @@
                   <pic:spPr>
                     <a:xfrm>
                       <a:off x="0" y="0"/>
-                      <a:ext cx="1755648" cy="3121152"/>
+                      <a:ext cx="2037600" cy="3621600"/>
                     </a:xfrm>
                     <a:prstGeom prst="rect">
                       <a:avLst/>
@@ -6706,194 +7006,15 @@
           </wp:inline>
         </w:drawing>
       </w:r>
-    </w:p>
-    <w:p>
-      <w:pPr>
-        <w:jc w:val="both"/>
-        <w:rPr>
-          <w:rFonts w:cs="Segoe UI"/>
-          <w:lang w:val="vi-VN"/>
-        </w:rPr>
-      </w:pPr>
-    </w:p>
-    <w:p>
-      <w:pPr>
-        <w:rPr>
-          <w:lang w:val="vi-VN"/>
-        </w:rPr>
-      </w:pPr>
-      <w:r>
-        <w:rPr>
-          <w:lang w:val="vi-VN"/>
-        </w:rPr>
-        <w:br w:type="page"/>
-      </w:r>
-    </w:p>
-    <w:p>
-      <w:pPr>
-        <w:pStyle w:val="Heading2"/>
-        <w:numPr>
-          <w:ilvl w:val="1"/>
-          <w:numId w:val="12"/>
-        </w:numPr>
-        <w:jc w:val="both"/>
-        <w:rPr>
-          <w:lang w:val="vi-VN"/>
-        </w:rPr>
-      </w:pPr>
-      <w:r>
-        <w:rPr>
-          <w:lang w:val="vi-VN"/>
-        </w:rPr>
-        <w:lastRenderedPageBreak/>
-        <w:br/>
-      </w:r>
-      <w:r>
-        <w:rPr>
-          <w:lang w:val="vi-VN"/>
-        </w:rPr>
-        <w:t>Chơi chế độ đơn</w:t>
-      </w:r>
-    </w:p>
-    <w:p>
-      <w:pPr>
-        <w:jc w:val="both"/>
-        <w:rPr>
-          <w:lang w:val="vi-VN"/>
-        </w:rPr>
-      </w:pPr>
-      <w:r>
-        <w:rPr>
-          <w:lang w:val="vi-VN"/>
-        </w:rPr>
-        <w:t>Hệ thống</w:t>
-      </w:r>
-      <w:r>
-        <w:rPr>
-          <w:lang w:val="vi-VN"/>
-        </w:rPr>
-        <w:t xml:space="preserve"> sẽ hiển thị hình mẫu (hình thứ nhất</w:t>
-      </w:r>
-      <w:r>
-        <w:rPr>
-          <w:lang w:val="vi-VN"/>
-        </w:rPr>
-        <w:t>) trong mộ</w:t>
-      </w:r>
-      <w:r>
-        <w:rPr>
-          <w:lang w:val="vi-VN"/>
-        </w:rPr>
-        <w:t>t khoảng thời gian nhất định và sau đó ẩn đi.</w:t>
-      </w:r>
-    </w:p>
-    <w:p>
-      <w:pPr>
-        <w:jc w:val="both"/>
-        <w:rPr>
-          <w:lang w:val="vi-VN"/>
-        </w:rPr>
-      </w:pPr>
-      <w:r>
-        <w:rPr>
-          <w:lang w:val="vi-VN"/>
-        </w:rPr>
-        <w:t>Người chơi phải vẽ lại hình trên bằng cách thao tác với màn hình vẽ (hình thứ hai). Ở đây, người dùng có thể thấy cập độ hiện tại (</w:t>
-      </w:r>
-      <w:r>
-        <w:rPr>
-          <w:lang w:val="vi-VN"/>
-        </w:rPr>
-        <w:t xml:space="preserve">ví dụ : </w:t>
-      </w:r>
-      <w:r>
-        <w:rPr>
-          <w:lang w:val="vi-VN"/>
-        </w:rPr>
-        <w:t>cấp độ 22) và thời gian vẽ còn lại (</w:t>
-      </w:r>
-      <w:r>
-        <w:rPr>
-          <w:lang w:val="vi-VN"/>
-        </w:rPr>
-        <w:t xml:space="preserve">ví dụ : </w:t>
-      </w:r>
-      <w:r>
-        <w:rPr>
-          <w:lang w:val="vi-VN"/>
-        </w:rPr>
-        <w:t>4 giây). Ngoài ra, người chơi có thể bỏ cuộc bằng</w:t>
-      </w:r>
-      <w:r>
-        <w:rPr>
-          <w:lang w:val="vi-VN"/>
-        </w:rPr>
-        <w:t xml:space="preserve"> nút</w:t>
-      </w:r>
-      <w:r>
-        <w:rPr>
-          <w:lang w:val="vi-VN"/>
-        </w:rPr>
-        <w:t xml:space="preserve"> “Give up!” để nhanh chóng kết thúc trò chơi.</w:t>
-      </w:r>
-    </w:p>
-    <w:p>
-      <w:pPr>
-        <w:jc w:val="both"/>
-        <w:rPr>
-          <w:lang w:val="vi-VN"/>
-        </w:rPr>
-      </w:pPr>
-      <w:r>
-        <w:rPr>
-          <w:lang w:val="vi-VN"/>
-        </w:rPr>
-        <w:t>Người chơi sẽ thua cuộc nếu hết thời gian vẽ hoặc bỏ cuộc và màn hình kết thúc trò chơi sẽ hiện ra (hình thứ ba). Ở đây, người dùng có thể thấy phần thưởng của mình khi kết thúc trò chơi (</w:t>
-      </w:r>
-      <w:r>
-        <w:rPr>
-          <w:lang w:val="vi-VN"/>
-        </w:rPr>
-        <w:t xml:space="preserve">ví dụ : </w:t>
-      </w:r>
-      <w:r>
-        <w:rPr>
-          <w:lang w:val="vi-VN"/>
-        </w:rPr>
-        <w:t>20 tiền vàng). Người chơi có thể vào chơi lại nhanh chóng bằng</w:t>
-      </w:r>
-      <w:r>
-        <w:rPr>
-          <w:lang w:val="vi-VN"/>
-        </w:rPr>
-        <w:t xml:space="preserve"> nút</w:t>
-      </w:r>
-      <w:r>
-        <w:rPr>
-          <w:lang w:val="vi-VN"/>
-        </w:rPr>
-        <w:t xml:space="preserve"> “Try again?”</w:t>
-      </w:r>
-    </w:p>
-    <w:p>
-      <w:pPr>
-        <w:jc w:val="center"/>
-        <w:rPr>
-          <w:lang w:val="vi-VN"/>
-        </w:rPr>
-      </w:pPr>
-      <w:r>
-        <w:rPr>
-          <w:rFonts w:ascii="Arial" w:hAnsi="Arial" w:cs="Arial"/>
-          <w:sz w:val="24"/>
-          <w:szCs w:val="24"/>
+      <w:r>
+        <w:rPr>
           <w:lang w:val="vi-VN"/>
         </w:rPr>
         <w:drawing>
-          <wp:inline distT="0" distB="0" distL="0" distR="0" wp14:anchorId="62AB9703" wp14:editId="6BCD38A3">
-            <wp:extent cx="1755648" cy="3121152"/>
-            <wp:effectExtent l="0" t="0" r="0" b="3175"/>
-            <wp:docPr id="18" name="Picture 18"/>
+          <wp:inline distT="0" distB="0" distL="0" distR="0">
+            <wp:extent cx="2034000" cy="3618000"/>
+            <wp:effectExtent l="0" t="0" r="4445" b="1905"/>
+            <wp:docPr id="34" name="Picture 34"/>
             <wp:cNvGraphicFramePr>
               <a:graphicFrameLocks xmlns:a="http://schemas.openxmlformats.org/drawingml/2006/main" noChangeAspect="1"/>
             </wp:cNvGraphicFramePr>
@@ -6901,7 +7022,7 @@
               <a:graphicData uri="http://schemas.openxmlformats.org/drawingml/2006/picture">
                 <pic:pic xmlns:pic="http://schemas.openxmlformats.org/drawingml/2006/picture">
                   <pic:nvPicPr>
-                    <pic:cNvPr id="18" name="5_game-play_1_-_pattern_sample_1024.jpg"/>
+                    <pic:cNvPr id="34" name="Screenshot_20170518-000857.jpg"/>
                     <pic:cNvPicPr/>
                   </pic:nvPicPr>
                   <pic:blipFill>
@@ -6919,7 +7040,7 @@
                   <pic:spPr>
                     <a:xfrm>
                       <a:off x="0" y="0"/>
-                      <a:ext cx="1755648" cy="3121152"/>
+                      <a:ext cx="2034000" cy="3618000"/>
                     </a:xfrm>
                     <a:prstGeom prst="rect">
                       <a:avLst/>
@@ -6931,18 +7052,383 @@
           </wp:inline>
         </w:drawing>
       </w:r>
-      <w:r>
-        <w:rPr>
-          <w:rFonts w:ascii="Arial" w:hAnsi="Arial" w:cs="Arial"/>
-          <w:sz w:val="24"/>
-          <w:szCs w:val="24"/>
+    </w:p>
+    <w:p>
+      <w:pPr>
+        <w:jc w:val="center"/>
+        <w:rPr>
+          <w:rFonts w:cs="Segoe UI"/>
+          <w:lang w:val="vi-VN"/>
+        </w:rPr>
+      </w:pPr>
+    </w:p>
+    <w:p>
+      <w:pPr>
+        <w:jc w:val="center"/>
+        <w:rPr>
+          <w:rFonts w:cs="Segoe UI"/>
+          <w:lang w:val="vi-VN"/>
+        </w:rPr>
+      </w:pPr>
+    </w:p>
+    <w:p>
+      <w:pPr>
+        <w:jc w:val="both"/>
+        <w:rPr>
+          <w:rFonts w:cs="Segoe UI"/>
+          <w:lang w:val="vi-VN"/>
+        </w:rPr>
+      </w:pPr>
+    </w:p>
+    <w:p>
+      <w:pPr>
+        <w:rPr>
+          <w:lang w:val="vi-VN"/>
+        </w:rPr>
+      </w:pPr>
+      <w:r>
+        <w:rPr>
+          <w:lang w:val="vi-VN"/>
+        </w:rPr>
+        <w:br w:type="page"/>
+      </w:r>
+    </w:p>
+    <w:p>
+      <w:pPr>
+        <w:pStyle w:val="Heading2"/>
+        <w:numPr>
+          <w:ilvl w:val="1"/>
+          <w:numId w:val="12"/>
+        </w:numPr>
+        <w:jc w:val="both"/>
+        <w:rPr>
+          <w:lang w:val="vi-VN"/>
+        </w:rPr>
+      </w:pPr>
+      <w:r>
+        <w:rPr>
+          <w:lang w:val="vi-VN"/>
+        </w:rPr>
+        <w:lastRenderedPageBreak/>
+        <w:br/>
+      </w:r>
+      <w:r>
+        <w:rPr>
+          <w:lang w:val="vi-VN"/>
+        </w:rPr>
+        <w:t>Chơi chế độ đơn</w:t>
+      </w:r>
+    </w:p>
+    <w:p>
+      <w:pPr>
+        <w:jc w:val="both"/>
+        <w:rPr>
+          <w:lang w:val="vi-VN"/>
+        </w:rPr>
+      </w:pPr>
+      <w:r>
+        <w:rPr>
+          <w:lang w:val="vi-VN"/>
+        </w:rPr>
+        <w:t>Hệ thống</w:t>
+      </w:r>
+      <w:r>
+        <w:rPr>
+          <w:lang w:val="vi-VN"/>
+        </w:rPr>
+        <w:t xml:space="preserve"> sẽ hiển thị</w:t>
+      </w:r>
+      <w:r>
+        <w:rPr>
+          <w:lang w:val="vi-VN"/>
+        </w:rPr>
+        <w:t xml:space="preserve"> trước một</w:t>
+      </w:r>
+      <w:r>
+        <w:rPr>
+          <w:lang w:val="vi-VN"/>
+        </w:rPr>
+        <w:t xml:space="preserve"> hình mẫ</w:t>
+      </w:r>
+      <w:r>
+        <w:rPr>
+          <w:lang w:val="vi-VN"/>
+        </w:rPr>
+        <w:t>u (ví dụ: hình số 1) trong một khoảng thời gian nhất định (ví dụ: 5 giây) và sau đó ẩn đi.</w:t>
+      </w:r>
+      <w:r>
+        <w:rPr>
+          <w:lang w:val="vi-VN"/>
+        </w:rPr>
+        <w:t xml:space="preserve"> Các hình mẫu được lựa chọn một cách ngẫu nhiên và tương ứng với cấp độ hiện tại của trò chơi.</w:t>
+      </w:r>
+      <w:r>
+        <w:rPr>
+          <w:lang w:val="vi-VN"/>
+        </w:rPr>
+        <w:t xml:space="preserve"> Ở đây, người chơi có thể thấy cập độ hiện tại (ví dụ : cấp độ 1) và thờ</w:t>
+      </w:r>
+      <w:r>
+        <w:rPr>
+          <w:lang w:val="vi-VN"/>
+        </w:rPr>
+        <w:t xml:space="preserve">i gian hiển thị hình mẫu </w:t>
+      </w:r>
+      <w:r>
+        <w:rPr>
+          <w:lang w:val="vi-VN"/>
+        </w:rPr>
+        <w:t xml:space="preserve">còn lại (ví dụ : </w:t>
+      </w:r>
+      <w:r>
+        <w:rPr>
+          <w:lang w:val="vi-VN"/>
+        </w:rPr>
+        <w:t>3</w:t>
+      </w:r>
+      <w:r>
+        <w:rPr>
+          <w:lang w:val="vi-VN"/>
+        </w:rPr>
+        <w:t xml:space="preserve"> giây). Ngoài ra, người chơi có thể bỏ</w:t>
+      </w:r>
+      <w:r>
+        <w:rPr>
+          <w:lang w:val="vi-VN"/>
+        </w:rPr>
+        <w:t xml:space="preserve"> qua </w:t>
+      </w:r>
+      <w:r>
+        <w:rPr>
+          <w:lang w:val="vi-VN"/>
+        </w:rPr>
+        <w:t>bằng nút</w:t>
+      </w:r>
+      <w:r>
+        <w:rPr>
+          <w:lang w:val="vi-VN"/>
+        </w:rPr>
+        <w:t xml:space="preserve"> “Continue</w:t>
+      </w:r>
+      <w:r>
+        <w:rPr>
+          <w:lang w:val="vi-VN"/>
+        </w:rPr>
+        <w:t>” để</w:t>
+      </w:r>
+      <w:r>
+        <w:rPr>
+          <w:lang w:val="vi-VN"/>
+        </w:rPr>
+        <w:t xml:space="preserve"> nhanh chóng vào phần vẽ hình</w:t>
+      </w:r>
+      <w:r>
+        <w:rPr>
+          <w:lang w:val="vi-VN"/>
+        </w:rPr>
+        <w:t>.</w:t>
+      </w:r>
+    </w:p>
+    <w:p>
+      <w:pPr>
+        <w:jc w:val="both"/>
+        <w:rPr>
+          <w:lang w:val="vi-VN"/>
+        </w:rPr>
+      </w:pPr>
+      <w:r>
+        <w:rPr>
+          <w:lang w:val="vi-VN"/>
+        </w:rPr>
+        <w:t>Người chơi phải vẽ lại hình</w:t>
+      </w:r>
+      <w:r>
+        <w:rPr>
+          <w:lang w:val="vi-VN"/>
+        </w:rPr>
+        <w:t xml:space="preserve"> mẫu ở</w:t>
+      </w:r>
+      <w:r>
+        <w:rPr>
+          <w:lang w:val="vi-VN"/>
+        </w:rPr>
+        <w:t xml:space="preserve"> trên bằng cách thao tác với màn hình vẽ</w:t>
+      </w:r>
+      <w:r>
+        <w:rPr>
+          <w:lang w:val="vi-VN"/>
+        </w:rPr>
+        <w:t xml:space="preserve">. </w:t>
+      </w:r>
+    </w:p>
+    <w:p>
+      <w:pPr>
+        <w:jc w:val="both"/>
+        <w:rPr>
+          <w:lang w:val="vi-VN"/>
+        </w:rPr>
+      </w:pPr>
+      <w:r>
+        <w:rPr>
+          <w:lang w:val="vi-VN"/>
+        </w:rPr>
+        <w:t xml:space="preserve">+ </w:t>
+      </w:r>
+      <w:r>
+        <w:rPr>
+          <w:lang w:val="vi-VN"/>
+        </w:rPr>
+        <w:t>Nếu người chơi vẽ đúng</w:t>
+      </w:r>
+      <w:r>
+        <w:rPr>
+          <w:lang w:val="vi-VN"/>
+        </w:rPr>
+        <w:t>,</w:t>
+      </w:r>
+      <w:r>
+        <w:rPr>
+          <w:lang w:val="vi-VN"/>
+        </w:rPr>
+        <w:t xml:space="preserve"> nét vẽ sẽ chuyển sang màu xanh và người chơi được chuyển sang cấp độ tiếp theo. </w:t>
+      </w:r>
+    </w:p>
+    <w:p>
+      <w:pPr>
+        <w:jc w:val="both"/>
+        <w:rPr>
+          <w:lang w:val="vi-VN"/>
+        </w:rPr>
+      </w:pPr>
+      <w:r>
+        <w:rPr>
+          <w:lang w:val="vi-VN"/>
+        </w:rPr>
+        <w:t xml:space="preserve">+ </w:t>
+      </w:r>
+      <w:r>
+        <w:rPr>
+          <w:lang w:val="vi-VN"/>
+        </w:rPr>
+        <w:t>Nếu người chơi vẽ sai, nét vẽ sẽ chuyển sang màu đỏ và người chơi có thể vẽ lạ</w:t>
+      </w:r>
+      <w:r>
+        <w:rPr>
+          <w:lang w:val="vi-VN"/>
+        </w:rPr>
+        <w:t>i. Hệ thống không giới hạn số lần người chơi vẽ sai.</w:t>
+      </w:r>
+    </w:p>
+    <w:p>
+      <w:pPr>
+        <w:jc w:val="both"/>
+        <w:rPr>
+          <w:lang w:val="vi-VN"/>
+        </w:rPr>
+      </w:pPr>
+      <w:r>
+        <w:rPr>
+          <w:lang w:val="vi-VN"/>
+        </w:rPr>
+        <w:t>Ở đây, người dùng có thể thấy cập độ hiện tại (</w:t>
+      </w:r>
+      <w:r>
+        <w:rPr>
+          <w:lang w:val="vi-VN"/>
+        </w:rPr>
+        <w:t xml:space="preserve">ví dụ : </w:t>
+      </w:r>
+      <w:r>
+        <w:rPr>
+          <w:lang w:val="vi-VN"/>
+        </w:rPr>
+        <w:t>cấp độ</w:t>
+      </w:r>
+      <w:r>
+        <w:rPr>
+          <w:lang w:val="vi-VN"/>
+        </w:rPr>
+        <w:t xml:space="preserve"> 1</w:t>
+      </w:r>
+      <w:r>
+        <w:rPr>
+          <w:lang w:val="vi-VN"/>
+        </w:rPr>
+        <w:t>) và thời gian vẽ còn lại (</w:t>
+      </w:r>
+      <w:r>
+        <w:rPr>
+          <w:lang w:val="vi-VN"/>
+        </w:rPr>
+        <w:t xml:space="preserve">ví dụ : </w:t>
+      </w:r>
+      <w:r>
+        <w:rPr>
+          <w:lang w:val="vi-VN"/>
+        </w:rPr>
+        <w:t>5</w:t>
+      </w:r>
+      <w:r>
+        <w:rPr>
+          <w:lang w:val="vi-VN"/>
+        </w:rPr>
+        <w:t xml:space="preserve"> giây). Ngoài ra, người chơi có thể bỏ cuộc bằng</w:t>
+      </w:r>
+      <w:r>
+        <w:rPr>
+          <w:lang w:val="vi-VN"/>
+        </w:rPr>
+        <w:t xml:space="preserve"> nút</w:t>
+      </w:r>
+      <w:r>
+        <w:rPr>
+          <w:lang w:val="vi-VN"/>
+        </w:rPr>
+        <w:t xml:space="preserve"> “Surrender</w:t>
+      </w:r>
+      <w:r>
+        <w:rPr>
+          <w:lang w:val="vi-VN"/>
+        </w:rPr>
+        <w:t>” để nhanh chóng kết thúc trò chơi.</w:t>
+      </w:r>
+    </w:p>
+    <w:p>
+      <w:pPr>
+        <w:jc w:val="both"/>
+        <w:rPr>
+          <w:lang w:val="vi-VN"/>
+        </w:rPr>
+      </w:pPr>
+      <w:r>
+        <w:rPr>
+          <w:lang w:val="vi-VN"/>
+        </w:rPr>
+        <w:t>Người chơi sẽ thua cuộc nếu hết thời gian vẽ hoặc bỏ cuộc và màn hình kết thúc trò chơi sẽ hiệ</w:t>
+      </w:r>
+      <w:r>
+        <w:rPr>
+          <w:lang w:val="vi-VN"/>
+        </w:rPr>
+        <w:t>n ra dòng chữ “Game over” trong một khoảng thời gian ngắn rồi sau đó chuyển sang màn hình Menu.</w:t>
+      </w:r>
+    </w:p>
+    <w:p>
+      <w:pPr>
+        <w:jc w:val="center"/>
+        <w:rPr>
+          <w:lang w:val="vi-VN"/>
+        </w:rPr>
+      </w:pPr>
+      <w:r>
+        <w:rPr>
           <w:lang w:val="vi-VN"/>
         </w:rPr>
         <w:drawing>
-          <wp:inline distT="0" distB="0" distL="0" distR="0" wp14:anchorId="2907B056" wp14:editId="2704AF2E">
-            <wp:extent cx="1755648" cy="3121152"/>
-            <wp:effectExtent l="0" t="0" r="0" b="3175"/>
-            <wp:docPr id="11" name="Picture 11"/>
+          <wp:inline distT="0" distB="0" distL="0" distR="0">
+            <wp:extent cx="2037600" cy="3621600"/>
+            <wp:effectExtent l="0" t="0" r="1270" b="0"/>
+            <wp:docPr id="38" name="Picture 38"/>
             <wp:cNvGraphicFramePr>
               <a:graphicFrameLocks xmlns:a="http://schemas.openxmlformats.org/drawingml/2006/main" noChangeAspect="1"/>
             </wp:cNvGraphicFramePr>
@@ -6950,7 +7436,7 @@
               <a:graphicData uri="http://schemas.openxmlformats.org/drawingml/2006/picture">
                 <pic:pic xmlns:pic="http://schemas.openxmlformats.org/drawingml/2006/picture">
                   <pic:nvPicPr>
-                    <pic:cNvPr id="11" name="5_game-play_1_-_pattern_sample_1024.jpg"/>
+                    <pic:cNvPr id="38" name="Screenshot_20170521-095637.jpg"/>
                     <pic:cNvPicPr/>
                   </pic:nvPicPr>
                   <pic:blipFill>
@@ -6968,7 +7454,7 @@
                   <pic:spPr>
                     <a:xfrm>
                       <a:off x="0" y="0"/>
-                      <a:ext cx="1755648" cy="3121152"/>
+                      <a:ext cx="2037600" cy="3621600"/>
                     </a:xfrm>
                     <a:prstGeom prst="rect">
                       <a:avLst/>
@@ -6982,16 +7468,13 @@
       </w:r>
       <w:r>
         <w:rPr>
-          <w:rFonts w:ascii="Arial" w:hAnsi="Arial" w:cs="Arial"/>
-          <w:sz w:val="24"/>
-          <w:szCs w:val="24"/>
           <w:lang w:val="vi-VN"/>
         </w:rPr>
         <w:drawing>
-          <wp:inline distT="0" distB="0" distL="0" distR="0" wp14:anchorId="4124CAC3" wp14:editId="3B837E0C">
-            <wp:extent cx="1755648" cy="3121152"/>
-            <wp:effectExtent l="0" t="0" r="0" b="3175"/>
-            <wp:docPr id="12" name="Picture 12"/>
+          <wp:inline distT="0" distB="0" distL="0" distR="0">
+            <wp:extent cx="2037600" cy="3621600"/>
+            <wp:effectExtent l="0" t="0" r="1270" b="0"/>
+            <wp:docPr id="36" name="Picture 36"/>
             <wp:cNvGraphicFramePr>
               <a:graphicFrameLocks xmlns:a="http://schemas.openxmlformats.org/drawingml/2006/main" noChangeAspect="1"/>
             </wp:cNvGraphicFramePr>
@@ -6999,7 +7482,7 @@
               <a:graphicData uri="http://schemas.openxmlformats.org/drawingml/2006/picture">
                 <pic:pic xmlns:pic="http://schemas.openxmlformats.org/drawingml/2006/picture">
                   <pic:nvPicPr>
-                    <pic:cNvPr id="6" name="5.1_game-play_bonus_lose_1024.jpg"/>
+                    <pic:cNvPr id="36" name="Screenshot_20170518-000919.jpg"/>
                     <pic:cNvPicPr/>
                   </pic:nvPicPr>
                   <pic:blipFill>
@@ -7017,7 +7500,7 @@
                   <pic:spPr>
                     <a:xfrm>
                       <a:off x="0" y="0"/>
-                      <a:ext cx="1755648" cy="3121152"/>
+                      <a:ext cx="2037600" cy="3621600"/>
                     </a:xfrm>
                     <a:prstGeom prst="rect">
                       <a:avLst/>
@@ -7029,13 +7512,52 @@
           </wp:inline>
         </w:drawing>
       </w:r>
-    </w:p>
-    <w:p>
-      <w:pPr>
-        <w:rPr>
-          <w:lang w:val="vi-VN"/>
-        </w:rPr>
-      </w:pPr>
+      <w:r>
+        <w:rPr>
+          <w:lang w:val="vi-VN"/>
+        </w:rPr>
+        <w:drawing>
+          <wp:inline distT="0" distB="0" distL="0" distR="0">
+            <wp:extent cx="2037600" cy="3621600"/>
+            <wp:effectExtent l="0" t="0" r="1270" b="0"/>
+            <wp:docPr id="37" name="Picture 37"/>
+            <wp:cNvGraphicFramePr>
+              <a:graphicFrameLocks xmlns:a="http://schemas.openxmlformats.org/drawingml/2006/main" noChangeAspect="1"/>
+            </wp:cNvGraphicFramePr>
+            <a:graphic xmlns:a="http://schemas.openxmlformats.org/drawingml/2006/main">
+              <a:graphicData uri="http://schemas.openxmlformats.org/drawingml/2006/picture">
+                <pic:pic xmlns:pic="http://schemas.openxmlformats.org/drawingml/2006/picture">
+                  <pic:nvPicPr>
+                    <pic:cNvPr id="37" name="Screenshot_20170518-000926.jpg"/>
+                    <pic:cNvPicPr/>
+                  </pic:nvPicPr>
+                  <pic:blipFill>
+                    <a:blip r:embed="rId29" cstate="print">
+                      <a:extLst>
+                        <a:ext uri="{28A0092B-C50C-407E-A947-70E740481C1C}">
+                          <a14:useLocalDpi xmlns:a14="http://schemas.microsoft.com/office/drawing/2010/main" val="0"/>
+                        </a:ext>
+                      </a:extLst>
+                    </a:blip>
+                    <a:stretch>
+                      <a:fillRect/>
+                    </a:stretch>
+                  </pic:blipFill>
+                  <pic:spPr>
+                    <a:xfrm>
+                      <a:off x="0" y="0"/>
+                      <a:ext cx="2037600" cy="3621600"/>
+                    </a:xfrm>
+                    <a:prstGeom prst="rect">
+                      <a:avLst/>
+                    </a:prstGeom>
+                  </pic:spPr>
+                </pic:pic>
+              </a:graphicData>
+            </a:graphic>
+          </wp:inline>
+        </w:drawing>
+      </w:r>
       <w:r>
         <w:rPr>
           <w:lang w:val="vi-VN"/>
@@ -7134,6 +7656,12 @@
         <w:rPr>
           <w:lang w:val="vi-VN"/>
         </w:rPr>
+        <w:t xml:space="preserve"> theo dạng P2P</w:t>
+      </w:r>
+      <w:r>
+        <w:rPr>
+          <w:lang w:val="vi-VN"/>
+        </w:rPr>
         <w:t>.</w:t>
       </w:r>
     </w:p>
@@ -7148,44 +7676,52 @@
         <w:rPr>
           <w:lang w:val="vi-VN"/>
         </w:rPr>
-        <w:t>Hệ thống sẽ hiển thị hình mẫu trong một khoảng thời gian nhất định và sau đó ẩn đi.</w:t>
-      </w:r>
-    </w:p>
-    <w:p>
-      <w:pPr>
-        <w:jc w:val="both"/>
-        <w:rPr>
-          <w:lang w:val="vi-VN"/>
-        </w:rPr>
-      </w:pPr>
-      <w:r>
-        <w:rPr>
-          <w:lang w:val="vi-VN"/>
-        </w:rPr>
-        <w:t>Người chơi nào vẽ lại hình mẫu đó một cách nhanh nhất sẽ giành chiến thắng.</w:t>
-      </w:r>
-    </w:p>
-    <w:p>
-      <w:pPr>
-        <w:jc w:val="both"/>
-        <w:rPr>
-          <w:lang w:val="vi-VN"/>
-        </w:rPr>
-      </w:pPr>
-      <w:r>
-        <w:rPr>
-          <w:lang w:val="vi-VN"/>
-        </w:rPr>
-        <w:t>Giao diện của chức năng này gần giống với chức năng chơi chế độ đơn.</w:t>
-      </w:r>
-    </w:p>
-    <w:p>
-      <w:pPr>
-        <w:jc w:val="both"/>
-        <w:rPr>
-          <w:lang w:val="vi-VN"/>
-        </w:rPr>
-      </w:pPr>
+        <w:t>Một người chơi sẽ đóng vai trò là chủ</w:t>
+      </w:r>
+      <w:r>
+        <w:rPr>
+          <w:lang w:val="vi-VN"/>
+        </w:rPr>
+        <w:t xml:space="preserve"> phòng và </w:t>
+      </w:r>
+      <w:r>
+        <w:rPr>
+          <w:lang w:val="vi-VN"/>
+        </w:rPr>
+        <w:t xml:space="preserve">ấn nút “Registre” để đăng kí phòng. Sau đó, những </w:t>
+      </w:r>
+      <w:r>
+        <w:rPr>
+          <w:lang w:val="vi-VN"/>
+        </w:rPr>
+        <w:t xml:space="preserve">người chơi khác </w:t>
+      </w:r>
+      <w:r>
+        <w:rPr>
+          <w:lang w:val="vi-VN"/>
+        </w:rPr>
+        <w:t xml:space="preserve">(tối thiểu là 1) sẽ </w:t>
+      </w:r>
+      <w:r>
+        <w:rPr>
+          <w:lang w:val="vi-VN"/>
+        </w:rPr>
+        <w:t>có thể tham gia vào phòng này.</w:t>
+      </w:r>
+    </w:p>
+    <w:p>
+      <w:pPr>
+        <w:jc w:val="both"/>
+        <w:rPr>
+          <w:lang w:val="vi-VN"/>
+        </w:rPr>
+      </w:pPr>
+      <w:r>
+        <w:rPr>
+          <w:lang w:val="vi-VN"/>
+        </w:rPr>
+        <w:t>Khi chủ phòng ấn nút “Start” thì trò chơi sẽ bắt đầu.</w:t>
+      </w:r>
     </w:p>
     <w:p>
       <w:pPr>
@@ -7193,12 +7729,6 @@
         <w:rPr>
           <w:lang w:val="vi-VN"/>
         </w:rPr>
-        <w:sectPr>
-          <w:pgSz w:w="12240" w:h="15840"/>
-          <w:pgMar w:top="1080" w:right="1080" w:bottom="1080" w:left="1080" w:header="720" w:footer="720" w:gutter="0"/>
-          <w:cols w:space="720"/>
-          <w:docGrid w:linePitch="360"/>
-        </w:sectPr>
       </w:pPr>
       <w:r>
         <w:rPr>
@@ -7222,7 +7752,7 @@
                     </pic:cNvPicPr>
                   </pic:nvPicPr>
                   <pic:blipFill>
-                    <a:blip r:embed="rId29">
+                    <a:blip r:embed="rId30">
                       <a:extLst>
                         <a:ext uri="{28A0092B-C50C-407E-A947-70E740481C1C}">
                           <a14:useLocalDpi xmlns:a14="http://schemas.microsoft.com/office/drawing/2010/main" val="0"/>
@@ -7256,6 +7786,50 @@
     </w:p>
     <w:p>
       <w:pPr>
+        <w:rPr>
+          <w:lang w:val="vi-VN"/>
+        </w:rPr>
+      </w:pPr>
+      <w:r>
+        <w:rPr>
+          <w:lang w:val="vi-VN"/>
+        </w:rPr>
+        <w:t>Người chơi sẽ phải vẽ lại các hình mẫu như chế độ chơi đơn</w:t>
+      </w:r>
+      <w:r>
+        <w:rPr>
+          <w:lang w:val="vi-VN"/>
+        </w:rPr>
+        <w:t>.</w:t>
+      </w:r>
+      <w:r>
+        <w:rPr>
+          <w:lang w:val="vi-VN"/>
+        </w:rPr>
+        <w:t xml:space="preserve"> Người chiến thắng là người vượt qua nhiều màn chơi nhất.</w:t>
+      </w:r>
+    </w:p>
+    <w:p>
+      <w:pPr>
+        <w:rPr>
+          <w:lang w:val="vi-VN"/>
+        </w:rPr>
+        <w:sectPr>
+          <w:pgSz w:w="12240" w:h="15840"/>
+          <w:pgMar w:top="1080" w:right="1080" w:bottom="1080" w:left="1080" w:header="720" w:footer="720" w:gutter="0"/>
+          <w:cols w:space="720"/>
+          <w:docGrid w:linePitch="360"/>
+        </w:sectPr>
+      </w:pPr>
+      <w:r>
+        <w:rPr>
+          <w:lang w:val="vi-VN"/>
+        </w:rPr>
+        <w:t>Giao diện của chức năng này gần giống với chức năng chơi chế độ đơn.</w:t>
+      </w:r>
+    </w:p>
+    <w:p>
+      <w:pPr>
         <w:jc w:val="both"/>
         <w:rPr>
           <w:lang w:val="vi-VN"/>
@@ -7305,7 +7879,7 @@
                     </pic:cNvPicPr>
                   </pic:nvPicPr>
                   <pic:blipFill>
-                    <a:blip r:embed="rId30">
+                    <a:blip r:embed="rId31">
                       <a:extLst>
                         <a:ext uri="{28A0092B-C50C-407E-A947-70E740481C1C}">
                           <a14:useLocalDpi xmlns:a14="http://schemas.microsoft.com/office/drawing/2010/main" val="0"/>
@@ -7694,13 +8268,37 @@
         <w:rPr>
           <w:lang w:val="vi-VN"/>
         </w:rPr>
-        <w:t>API có sẵn của Google và Facebook để thực hiện chức năng đăng nhậ</w:t>
-      </w:r>
-      <w:r>
-        <w:rPr>
-          <w:lang w:val="vi-VN"/>
-        </w:rPr>
-        <w:t>p.</w:t>
+        <w:t>tài khoản của</w:t>
+      </w:r>
+      <w:r>
+        <w:rPr>
+          <w:lang w:val="vi-VN"/>
+        </w:rPr>
+        <w:t xml:space="preserve"> Google </w:t>
+      </w:r>
+      <w:r>
+        <w:rPr>
+          <w:lang w:val="vi-VN"/>
+        </w:rPr>
+        <w:t>để thực hiện chức năng đăng nhậ</w:t>
+      </w:r>
+      <w:r>
+        <w:rPr>
+          <w:lang w:val="vi-VN"/>
+        </w:rPr>
+        <w:t>p và dùng Firebase để</w:t>
+      </w:r>
+      <w:r>
+        <w:rPr>
+          <w:lang w:val="vi-VN"/>
+        </w:rPr>
+        <w:t xml:space="preserve"> lưu thông tin tài khoản </w:t>
+      </w:r>
+      <w:r>
+        <w:rPr>
+          <w:lang w:val="vi-VN"/>
+        </w:rPr>
+        <w:t>của người chơi</w:t>
       </w:r>
     </w:p>
     <w:p>
@@ -7725,7 +8323,7 @@
         <w:rPr>
           <w:lang w:val="vi-VN"/>
         </w:rPr>
-        <w:t>.</w:t>
+        <w:t xml:space="preserve"> bằng Photoshop.</w:t>
       </w:r>
     </w:p>
     <w:p>
@@ -7744,7 +8342,49 @@
         <w:rPr>
           <w:lang w:val="vi-VN"/>
         </w:rPr>
-        <w:t>Tự phát triển thuật toán phục vụ đồ án : thuật toán xác định hình vẽ</w:t>
+        <w:t>Tự phát triển thuật toán phục vụ đồ án : thuật toán xác định hình v</w:t>
+      </w:r>
+      <w:r>
+        <w:rPr>
+          <w:lang w:val="vi-VN"/>
+        </w:rPr>
+        <w:t>ẽ.</w:t>
+      </w:r>
+    </w:p>
+    <w:p>
+      <w:pPr>
+        <w:pStyle w:val="ListParagraph"/>
+        <w:ind w:left="0"/>
+        <w:jc w:val="both"/>
+        <w:rPr>
+          <w:lang w:val="vi-VN"/>
+        </w:rPr>
+      </w:pPr>
+      <w:bookmarkStart w:id="0" w:name="_GoBack"/>
+      <w:bookmarkEnd w:id="0"/>
+      <w:r>
+        <w:rPr>
+          <w:lang w:val="vi-VN"/>
+        </w:rPr>
+        <w:t>Ta đánh số các điểm</w:t>
+      </w:r>
+      <w:r>
+        <w:rPr>
+          <w:lang w:val="vi-VN"/>
+        </w:rPr>
+        <w:t xml:space="preserve"> vẽ</w:t>
+      </w:r>
+      <w:r>
+        <w:rPr>
+          <w:lang w:val="vi-VN"/>
+        </w:rPr>
+        <w:t xml:space="preserve"> theo thứ tự từ trái sang phải và từ trên xuống dưới</w:t>
+      </w:r>
+      <w:r>
+        <w:rPr>
+          <w:lang w:val="vi-VN"/>
+        </w:rPr>
+        <w:t xml:space="preserve"> (như hình ở bên dưới)</w:t>
       </w:r>
       <w:r>
         <w:rPr>
@@ -7764,35 +8404,71 @@
         <w:rPr>
           <w:lang w:val="vi-VN"/>
         </w:rPr>
-        <w:t>Ta đánh số các điểm theo thứ tự từ trái sang phải và từ trên xuống dưới.</w:t>
-      </w:r>
-    </w:p>
-    <w:p>
-      <w:pPr>
-        <w:jc w:val="both"/>
-        <w:rPr>
-          <w:lang w:val="vi-VN"/>
-        </w:rPr>
-      </w:pPr>
-      <w:r>
-        <w:rPr>
-          <w:lang w:val="vi-VN"/>
-        </w:rPr>
-        <w:t>Tiếp theo, ta xử lí sự kiện vẽ của người chơi và chuyển hình đã vẽ thành một dãy số (ví dụ : chữ M có giá trị là 7-4-1-5-3-6-9).</w:t>
-      </w:r>
-    </w:p>
-    <w:p>
-      <w:pPr>
-        <w:jc w:val="both"/>
-        <w:rPr>
-          <w:lang w:val="vi-VN"/>
-        </w:rPr>
-      </w:pPr>
-      <w:r>
-        <w:rPr>
-          <w:lang w:val="vi-VN"/>
-        </w:rPr>
-        <w:t>Sau đó, ta so sánh dãy số trên với dãy số của hình mẫu để xác định xem người chơi vẽ đúng hay sai.</w:t>
+        <w:t xml:space="preserve">+ </w:t>
+      </w:r>
+      <w:r>
+        <w:rPr>
+          <w:lang w:val="vi-VN"/>
+        </w:rPr>
+        <w:t>Đầu tiên, ta phải lưu lại chuỗi số của hình mẫu (ví dụ : chữ M có giá trị là 7-4-1-5-3-6-9).</w:t>
+      </w:r>
+    </w:p>
+    <w:p>
+      <w:pPr>
+        <w:jc w:val="both"/>
+        <w:rPr>
+          <w:lang w:val="vi-VN"/>
+        </w:rPr>
+      </w:pPr>
+      <w:r>
+        <w:rPr>
+          <w:lang w:val="vi-VN"/>
+        </w:rPr>
+        <w:t xml:space="preserve">+ </w:t>
+      </w:r>
+      <w:r>
+        <w:rPr>
+          <w:lang w:val="vi-VN"/>
+        </w:rPr>
+        <w:t>Tiếp theo, ta xử lí sự kiện vẽ của người chơi và chuyển hình</w:t>
+      </w:r>
+      <w:r>
+        <w:rPr>
+          <w:lang w:val="vi-VN"/>
+        </w:rPr>
+        <w:t xml:space="preserve"> người chơi</w:t>
+      </w:r>
+      <w:r>
+        <w:rPr>
+          <w:lang w:val="vi-VN"/>
+        </w:rPr>
+        <w:t xml:space="preserve"> đã vẽ thành một dãy số</w:t>
+      </w:r>
+      <w:r>
+        <w:rPr>
+          <w:lang w:val="vi-VN"/>
+        </w:rPr>
+        <w:t>.</w:t>
+      </w:r>
+    </w:p>
+    <w:p>
+      <w:pPr>
+        <w:jc w:val="both"/>
+        <w:rPr>
+          <w:lang w:val="vi-VN"/>
+        </w:rPr>
+      </w:pPr>
+      <w:r>
+        <w:rPr>
+          <w:lang w:val="vi-VN"/>
+        </w:rPr>
+        <w:t>+ Cuối cùng</w:t>
+      </w:r>
+      <w:r>
+        <w:rPr>
+          <w:lang w:val="vi-VN"/>
+        </w:rPr>
+        <w:t>, ta so sánh dãy số trên với dãy số của hình mẫu để xác định xem người chơi vẽ đúng hay sai.</w:t>
       </w:r>
     </w:p>
     <w:p>
@@ -7827,7 +8503,7 @@
                     </pic:cNvPicPr>
                   </pic:nvPicPr>
                   <pic:blipFill>
-                    <a:blip r:embed="rId31">
+                    <a:blip r:embed="rId32">
                       <a:extLst>
                         <a:ext uri="{28A0092B-C50C-407E-A947-70E740481C1C}">
                           <a14:useLocalDpi xmlns:a14="http://schemas.microsoft.com/office/drawing/2010/main" val="0"/>
@@ -8063,8 +8739,6 @@
           <w:lang w:val="vi-VN"/>
         </w:rPr>
       </w:pPr>
-      <w:bookmarkStart w:id="0" w:name="_GoBack"/>
-      <w:bookmarkEnd w:id="0"/>
     </w:p>
     <w:p>
       <w:pPr>
@@ -8081,16 +8755,23 @@
         </w:rPr>
         <w:t>Ứng dụng tùy chỉnh giao diện mở khóa bằng hình vẽ</w:t>
       </w:r>
-    </w:p>
-    <w:p>
-      <w:pPr>
-        <w:jc w:val="both"/>
-        <w:rPr>
-          <w:rFonts w:cs="Segoe UI"/>
-          <w:lang w:val="vi-VN"/>
-        </w:rPr>
-      </w:pPr>
-      <w:hyperlink r:id="rId32" w:history="1">
+      <w:r>
+        <w:rPr>
+          <w:rFonts w:cs="Segoe UI"/>
+          <w:lang w:val="vi-VN"/>
+        </w:rPr>
+        <w:t xml:space="preserve"> của điện thoại</w:t>
+      </w:r>
+    </w:p>
+    <w:p>
+      <w:pPr>
+        <w:jc w:val="both"/>
+        <w:rPr>
+          <w:rFonts w:cs="Segoe UI"/>
+          <w:lang w:val="vi-VN"/>
+        </w:rPr>
+      </w:pPr>
+      <w:hyperlink r:id="rId33" w:history="1">
         <w:r>
           <w:rPr>
             <w:rStyle w:val="Hyperlink"/>
@@ -8114,18 +8795,18 @@
           <w:rFonts w:cs="Segoe UI"/>
           <w:lang w:val="vi-VN"/>
         </w:rPr>
-        <w:t>Các mẫu hình vẽ có sẵn</w:t>
-      </w:r>
-    </w:p>
-    <w:p>
-      <w:pPr>
-        <w:jc w:val="both"/>
-        <w:rPr>
-          <w:rFonts w:cs="Segoe UI"/>
-          <w:lang w:val="vi-VN"/>
-        </w:rPr>
-      </w:pPr>
-      <w:hyperlink r:id="rId33" w:history="1">
+        <w:t>Các hình mẫu thú vị có thể vẽ</w:t>
+      </w:r>
+    </w:p>
+    <w:p>
+      <w:pPr>
+        <w:jc w:val="both"/>
+        <w:rPr>
+          <w:rFonts w:cs="Segoe UI"/>
+          <w:lang w:val="vi-VN"/>
+        </w:rPr>
+      </w:pPr>
+      <w:hyperlink r:id="rId34" w:history="1">
         <w:r>
           <w:rPr>
             <w:rStyle w:val="Hyperlink"/>
@@ -8158,47 +8839,8 @@
         <w:rPr>
           <w:rStyle w:val="Hyperlink"/>
           <w:rFonts w:cs="Segoe UI"/>
-          <w:lang w:val="vi-VN"/>
-        </w:rPr>
-      </w:pPr>
-      <w:hyperlink r:id="rId34" w:history="1">
-        <w:r>
-          <w:rPr>
-            <w:rStyle w:val="Hyperlink"/>
-            <w:rFonts w:cs="Segoe UI"/>
-            <w:lang w:val="vi-VN"/>
-          </w:rPr>
-          <w:t>https://developer.android.com/training/building-graphics.html</w:t>
-        </w:r>
-      </w:hyperlink>
-    </w:p>
-    <w:p>
-      <w:pPr>
-        <w:jc w:val="both"/>
-        <w:rPr>
-          <w:rStyle w:val="Hyperlink"/>
-          <w:rFonts w:cs="Segoe UI"/>
           <w:color w:val="auto"/>
           <w:u w:val="none"/>
-          <w:lang w:val="vi-VN"/>
-        </w:rPr>
-      </w:pPr>
-      <w:r>
-        <w:rPr>
-          <w:rStyle w:val="Hyperlink"/>
-          <w:rFonts w:cs="Segoe UI"/>
-          <w:color w:val="auto"/>
-          <w:u w:val="none"/>
-          <w:lang w:val="vi-VN"/>
-        </w:rPr>
-        <w:t>Kết nối các thiết bị Adroid</w:t>
-      </w:r>
-    </w:p>
-    <w:p>
-      <w:pPr>
-        <w:jc w:val="both"/>
-        <w:rPr>
-          <w:rFonts w:cs="Segoe UI"/>
           <w:lang w:val="vi-VN"/>
         </w:rPr>
       </w:pPr>
@@ -8209,9 +8851,79 @@
             <w:rFonts w:cs="Segoe UI"/>
             <w:lang w:val="vi-VN"/>
           </w:rPr>
-          <w:t>https://developer.android.com/training/building-connectivity.html</w:t>
+          <w:t>https://developer.android.com/guide/topics/graphics/index.html</w:t>
         </w:r>
       </w:hyperlink>
+    </w:p>
+    <w:p>
+      <w:pPr>
+        <w:jc w:val="both"/>
+        <w:rPr>
+          <w:rStyle w:val="Hyperlink"/>
+          <w:rFonts w:cs="Segoe UI"/>
+          <w:color w:val="auto"/>
+          <w:u w:val="none"/>
+          <w:lang w:val="vi-VN"/>
+        </w:rPr>
+      </w:pPr>
+      <w:r>
+        <w:rPr>
+          <w:rStyle w:val="Hyperlink"/>
+          <w:rFonts w:cs="Segoe UI"/>
+          <w:color w:val="auto"/>
+          <w:u w:val="none"/>
+          <w:lang w:val="vi-VN"/>
+        </w:rPr>
+        <w:t>Kết nối các thiết bị</w:t>
+      </w:r>
+      <w:r>
+        <w:rPr>
+          <w:rStyle w:val="Hyperlink"/>
+          <w:rFonts w:cs="Segoe UI"/>
+          <w:color w:val="auto"/>
+          <w:u w:val="none"/>
+          <w:lang w:val="vi-VN"/>
+        </w:rPr>
+        <w:t xml:space="preserve"> trong An</w:t>
+      </w:r>
+      <w:r>
+        <w:rPr>
+          <w:rStyle w:val="Hyperlink"/>
+          <w:rFonts w:cs="Segoe UI"/>
+          <w:color w:val="auto"/>
+          <w:u w:val="none"/>
+          <w:lang w:val="vi-VN"/>
+        </w:rPr>
+        <w:t>droid</w:t>
+      </w:r>
+    </w:p>
+    <w:p>
+      <w:pPr>
+        <w:jc w:val="both"/>
+        <w:rPr>
+          <w:rFonts w:cs="Segoe UI"/>
+          <w:lang w:val="vi-VN"/>
+        </w:rPr>
+      </w:pPr>
+      <w:hyperlink r:id="rId36" w:history="1">
+        <w:r>
+          <w:rPr>
+            <w:rStyle w:val="Hyperlink"/>
+            <w:rFonts w:cs="Segoe UI"/>
+            <w:lang w:val="vi-VN"/>
+          </w:rPr>
+          <w:t>https://developer.android.com/guide/topics/connectivity/index.html</w:t>
+        </w:r>
+      </w:hyperlink>
+    </w:p>
+    <w:p>
+      <w:pPr>
+        <w:jc w:val="both"/>
+        <w:rPr>
+          <w:rFonts w:cs="Segoe UI"/>
+          <w:lang w:val="vi-VN"/>
+        </w:rPr>
+      </w:pPr>
     </w:p>
     <w:p>
       <w:pPr>
@@ -8305,7 +9017,7 @@
                 <w:rFonts w:cs="Segoe UI"/>
               </w:rPr>
               <w:alias w:val="Company"/>
-              <w:id w:val="716165745"/>
+              <w:id w:val="719409357"/>
               <w:placeholder>
                 <w:docPart w:val="08AC515536FA4BE8BB899743FFB07332"/>
               </w:placeholder>
@@ -8391,7 +9103,7 @@
               <w:color w:val="FFFFFF" w:themeColor="background1"/>
               <w:sz w:val="24"/>
             </w:rPr>
-            <w:t>2</w:t>
+            <w:t>17</w:t>
           </w:r>
           <w:r>
             <w:rPr>
@@ -10981,6 +11693,8 @@
     <w:rsid w:val="00DC3C80"/>
     <w:rsid w:val="00E3251A"/>
     <w:rsid w:val="00E553B2"/>
+    <w:rsid w:val="00EF2F19"/>
+    <w:rsid w:val="00F1527C"/>
     <w:rsid w:val="00F518AA"/>
   </w:rsids>
   <m:mathPr>
@@ -11765,7 +12479,7 @@
 </file>
 
 <file path=customXml/itemProps2.xml><?xml version="1.0" encoding="utf-8"?>
-<ds:datastoreItem xmlns:ds="http://schemas.openxmlformats.org/officeDocument/2006/customXml" ds:itemID="{3C5B2A1B-64A5-46C3-AF3C-3821D831AD75}">
+<ds:datastoreItem xmlns:ds="http://schemas.openxmlformats.org/officeDocument/2006/customXml" ds:itemID="{9E18C1FE-448F-47B0-AFC7-76CD862BA001}">
   <ds:schemaRefs>
     <ds:schemaRef ds:uri="http://schemas.openxmlformats.org/officeDocument/2006/bibliography"/>
   </ds:schemaRefs>

</xml_diff>